<commit_message>
Actualizado Introduccion y Estado de la Cuestion
INTRODUCCION y ESTADO DE LA CUESTION estarian terminados.
</commit_message>
<xml_diff>
--- a/Paper del Juego/Paper Seminario - VERSION 5-11.docx
+++ b/Paper del Juego/Paper Seminario - VERSION 5-11.docx
@@ -386,17 +386,15 @@
         </w:rPr>
         <w:t xml:space="preserve">Las </w:t>
       </w:r>
-      <w:proofErr w:type="spellStart"/>
-      <w:r>
-        <w:rPr>
-          <w:rFonts w:ascii="Arial" w:hAnsi="Arial" w:cs="Arial"/>
-          <w:sz w:val="24"/>
-          <w:szCs w:val="24"/>
-          <w:lang w:val="es"/>
-        </w:rPr>
-        <w:t>metodologias</w:t>
-      </w:r>
-      <w:proofErr w:type="spellEnd"/>
+      <w:r>
+        <w:rPr>
+          <w:rFonts w:ascii="Arial" w:hAnsi="Arial" w:cs="Arial"/>
+          <w:sz w:val="24"/>
+          <w:szCs w:val="24"/>
+          <w:lang w:val="es"/>
+        </w:rPr>
+        <w:t>metodologías</w:t>
+      </w:r>
       <w:r>
         <w:rPr>
           <w:rFonts w:ascii="Arial" w:hAnsi="Arial" w:cs="Arial"/>
@@ -406,17 +404,15 @@
         </w:rPr>
         <w:t xml:space="preserve"> de trabajo de las empresas han evolucionado hasta lo que hoy en </w:t>
       </w:r>
-      <w:proofErr w:type="spellStart"/>
-      <w:r>
-        <w:rPr>
-          <w:rFonts w:ascii="Arial" w:hAnsi="Arial" w:cs="Arial"/>
-          <w:sz w:val="24"/>
-          <w:szCs w:val="24"/>
-          <w:lang w:val="es"/>
-        </w:rPr>
-        <w:t>dia</w:t>
-      </w:r>
-      <w:proofErr w:type="spellEnd"/>
+      <w:r>
+        <w:rPr>
+          <w:rFonts w:ascii="Arial" w:hAnsi="Arial" w:cs="Arial"/>
+          <w:sz w:val="24"/>
+          <w:szCs w:val="24"/>
+          <w:lang w:val="es"/>
+        </w:rPr>
+        <w:t>día</w:t>
+      </w:r>
       <w:r>
         <w:rPr>
           <w:rFonts w:ascii="Arial" w:hAnsi="Arial" w:cs="Arial"/>
@@ -426,17 +422,15 @@
         </w:rPr>
         <w:t xml:space="preserve"> se cree es la forma </w:t>
       </w:r>
-      <w:proofErr w:type="spellStart"/>
-      <w:r>
-        <w:rPr>
-          <w:rFonts w:ascii="Arial" w:hAnsi="Arial" w:cs="Arial"/>
-          <w:sz w:val="24"/>
-          <w:szCs w:val="24"/>
-          <w:lang w:val="es"/>
-        </w:rPr>
-        <w:t>mas</w:t>
-      </w:r>
-      <w:proofErr w:type="spellEnd"/>
+      <w:r>
+        <w:rPr>
+          <w:rFonts w:ascii="Arial" w:hAnsi="Arial" w:cs="Arial"/>
+          <w:sz w:val="24"/>
+          <w:szCs w:val="24"/>
+          <w:lang w:val="es"/>
+        </w:rPr>
+        <w:t>más</w:t>
+      </w:r>
       <w:r>
         <w:rPr>
           <w:rFonts w:ascii="Arial" w:hAnsi="Arial" w:cs="Arial"/>
@@ -446,17 +440,15 @@
         </w:rPr>
         <w:t xml:space="preserve"> eficiente de trabajo que hay posible. Entre los elementos adoptados por éstas encontramos las </w:t>
       </w:r>
-      <w:proofErr w:type="spellStart"/>
-      <w:r>
-        <w:rPr>
-          <w:rFonts w:ascii="Arial" w:hAnsi="Arial" w:cs="Arial"/>
-          <w:sz w:val="24"/>
-          <w:szCs w:val="24"/>
-          <w:lang w:val="es"/>
-        </w:rPr>
-        <w:t>metodologias</w:t>
-      </w:r>
-      <w:proofErr w:type="spellEnd"/>
+      <w:r>
+        <w:rPr>
+          <w:rFonts w:ascii="Arial" w:hAnsi="Arial" w:cs="Arial"/>
+          <w:sz w:val="24"/>
+          <w:szCs w:val="24"/>
+          <w:lang w:val="es"/>
+        </w:rPr>
+        <w:t>metodologías</w:t>
+      </w:r>
       <w:r>
         <w:rPr>
           <w:rFonts w:ascii="Arial" w:hAnsi="Arial" w:cs="Arial"/>
@@ -466,17 +458,15 @@
         </w:rPr>
         <w:t xml:space="preserve"> agiles, y dentro de estas, los distintos marcos de trabajo (Scrum, Kanban, etc), que utilizada en conjunto con sistemas de control de versiones, permiten facilitar y promover la efectividad de sus </w:t>
       </w:r>
-      <w:proofErr w:type="spellStart"/>
-      <w:r>
-        <w:rPr>
-          <w:rFonts w:ascii="Arial" w:hAnsi="Arial" w:cs="Arial"/>
-          <w:sz w:val="24"/>
-          <w:szCs w:val="24"/>
-          <w:lang w:val="es"/>
-        </w:rPr>
-        <w:t>mimebros</w:t>
-      </w:r>
-      <w:proofErr w:type="spellEnd"/>
+      <w:r>
+        <w:rPr>
+          <w:rFonts w:ascii="Arial" w:hAnsi="Arial" w:cs="Arial"/>
+          <w:sz w:val="24"/>
+          <w:szCs w:val="24"/>
+          <w:lang w:val="es"/>
+        </w:rPr>
+        <w:t>miembros</w:t>
+      </w:r>
       <w:r>
         <w:rPr>
           <w:rFonts w:ascii="Arial" w:hAnsi="Arial" w:cs="Arial"/>
@@ -486,17 +476,15 @@
         </w:rPr>
         <w:t xml:space="preserve">, asi como lograr un proyecto de mayor calidad. A la par de esto avanzan </w:t>
       </w:r>
-      <w:proofErr w:type="spellStart"/>
-      <w:r>
-        <w:rPr>
-          <w:rFonts w:ascii="Arial" w:hAnsi="Arial" w:cs="Arial"/>
-          <w:sz w:val="24"/>
-          <w:szCs w:val="24"/>
-          <w:lang w:val="es"/>
-        </w:rPr>
-        <w:t>rapidamente</w:t>
-      </w:r>
-      <w:proofErr w:type="spellEnd"/>
+      <w:r>
+        <w:rPr>
+          <w:rFonts w:ascii="Arial" w:hAnsi="Arial" w:cs="Arial"/>
+          <w:sz w:val="24"/>
+          <w:szCs w:val="24"/>
+          <w:lang w:val="es"/>
+        </w:rPr>
+        <w:t>rápidamente</w:t>
+      </w:r>
       <w:r>
         <w:rPr>
           <w:rFonts w:ascii="Arial" w:hAnsi="Arial" w:cs="Arial"/>
@@ -506,17 +494,15 @@
         </w:rPr>
         <w:t xml:space="preserve"> las </w:t>
       </w:r>
-      <w:proofErr w:type="spellStart"/>
-      <w:r>
-        <w:rPr>
-          <w:rFonts w:ascii="Arial" w:hAnsi="Arial" w:cs="Arial"/>
-          <w:sz w:val="24"/>
-          <w:szCs w:val="24"/>
-          <w:lang w:val="es"/>
-        </w:rPr>
-        <w:t>tecnicas</w:t>
-      </w:r>
-      <w:proofErr w:type="spellEnd"/>
+      <w:r>
+        <w:rPr>
+          <w:rFonts w:ascii="Arial" w:hAnsi="Arial" w:cs="Arial"/>
+          <w:sz w:val="24"/>
+          <w:szCs w:val="24"/>
+          <w:lang w:val="es"/>
+        </w:rPr>
+        <w:t>técnicas</w:t>
+      </w:r>
       <w:r>
         <w:rPr>
           <w:rFonts w:ascii="Arial" w:hAnsi="Arial" w:cs="Arial"/>
@@ -526,17 +512,15 @@
         </w:rPr>
         <w:t xml:space="preserve"> de </w:t>
       </w:r>
-      <w:proofErr w:type="spellStart"/>
-      <w:r>
-        <w:rPr>
-          <w:rFonts w:ascii="Arial" w:hAnsi="Arial" w:cs="Arial"/>
-          <w:sz w:val="24"/>
-          <w:szCs w:val="24"/>
-          <w:lang w:val="es"/>
-        </w:rPr>
-        <w:t>programacion</w:t>
-      </w:r>
-      <w:proofErr w:type="spellEnd"/>
+      <w:r>
+        <w:rPr>
+          <w:rFonts w:ascii="Arial" w:hAnsi="Arial" w:cs="Arial"/>
+          <w:sz w:val="24"/>
+          <w:szCs w:val="24"/>
+          <w:lang w:val="es"/>
+        </w:rPr>
+        <w:t>programación</w:t>
+      </w:r>
       <w:r>
         <w:rPr>
           <w:rFonts w:ascii="Arial" w:hAnsi="Arial" w:cs="Arial"/>
@@ -546,17 +530,15 @@
         </w:rPr>
         <w:t xml:space="preserve">, lo que hace que haya que adaptarse a estos cambios, aprendiendo un lenguaje de </w:t>
       </w:r>
-      <w:proofErr w:type="spellStart"/>
-      <w:r>
-        <w:rPr>
-          <w:rFonts w:ascii="Arial" w:hAnsi="Arial" w:cs="Arial"/>
-          <w:sz w:val="24"/>
-          <w:szCs w:val="24"/>
-          <w:lang w:val="es"/>
-        </w:rPr>
-        <w:t>programacion</w:t>
-      </w:r>
-      <w:proofErr w:type="spellEnd"/>
+      <w:r>
+        <w:rPr>
+          <w:rFonts w:ascii="Arial" w:hAnsi="Arial" w:cs="Arial"/>
+          <w:sz w:val="24"/>
+          <w:szCs w:val="24"/>
+          <w:lang w:val="es"/>
+        </w:rPr>
+        <w:t>programación</w:t>
+      </w:r>
       <w:r>
         <w:rPr>
           <w:rFonts w:ascii="Arial" w:hAnsi="Arial" w:cs="Arial"/>
@@ -566,17 +548,15 @@
         </w:rPr>
         <w:t xml:space="preserve"> de alto nivel y a trabajar con sus sentencias y </w:t>
       </w:r>
-      <w:proofErr w:type="spellStart"/>
-      <w:r>
-        <w:rPr>
-          <w:rFonts w:ascii="Arial" w:hAnsi="Arial" w:cs="Arial"/>
-          <w:sz w:val="24"/>
-          <w:szCs w:val="24"/>
-          <w:lang w:val="es"/>
-        </w:rPr>
-        <w:t>librerias</w:t>
-      </w:r>
-      <w:proofErr w:type="spellEnd"/>
+      <w:r>
+        <w:rPr>
+          <w:rFonts w:ascii="Arial" w:hAnsi="Arial" w:cs="Arial"/>
+          <w:sz w:val="24"/>
+          <w:szCs w:val="24"/>
+          <w:lang w:val="es"/>
+        </w:rPr>
+        <w:t>librerías</w:t>
+      </w:r>
       <w:r>
         <w:rPr>
           <w:rFonts w:ascii="Arial" w:hAnsi="Arial" w:cs="Arial"/>
@@ -609,17 +589,15 @@
         </w:rPr>
         <w:t xml:space="preserve">Este trabajo tiene como objetivo aplicar estas </w:t>
       </w:r>
-      <w:proofErr w:type="spellStart"/>
-      <w:r>
-        <w:rPr>
-          <w:rFonts w:ascii="Arial" w:hAnsi="Arial" w:cs="Arial"/>
-          <w:sz w:val="24"/>
-          <w:szCs w:val="24"/>
-          <w:lang w:val="es"/>
-        </w:rPr>
-        <w:t>metodologias</w:t>
-      </w:r>
-      <w:proofErr w:type="spellEnd"/>
+      <w:r>
+        <w:rPr>
+          <w:rFonts w:ascii="Arial" w:hAnsi="Arial" w:cs="Arial"/>
+          <w:sz w:val="24"/>
+          <w:szCs w:val="24"/>
+          <w:lang w:val="es"/>
+        </w:rPr>
+        <w:t>metodologías</w:t>
+      </w:r>
       <w:r>
         <w:rPr>
           <w:rFonts w:ascii="Arial" w:hAnsi="Arial" w:cs="Arial"/>
@@ -629,17 +607,15 @@
         </w:rPr>
         <w:t xml:space="preserve"> pero en el marco de un juego de computadora con la finalidad de comprender si estas </w:t>
       </w:r>
-      <w:proofErr w:type="spellStart"/>
-      <w:r>
-        <w:rPr>
-          <w:rFonts w:ascii="Arial" w:hAnsi="Arial" w:cs="Arial"/>
-          <w:sz w:val="24"/>
-          <w:szCs w:val="24"/>
-          <w:lang w:val="es"/>
-        </w:rPr>
-        <w:t>verdaderamene</w:t>
-      </w:r>
-      <w:proofErr w:type="spellEnd"/>
+      <w:r>
+        <w:rPr>
+          <w:rFonts w:ascii="Arial" w:hAnsi="Arial" w:cs="Arial"/>
+          <w:sz w:val="24"/>
+          <w:szCs w:val="24"/>
+          <w:lang w:val="es"/>
+        </w:rPr>
+        <w:t>verdaderamente</w:t>
+      </w:r>
       <w:r>
         <w:rPr>
           <w:rFonts w:ascii="Arial" w:hAnsi="Arial" w:cs="Arial"/>
@@ -649,17 +625,15 @@
         </w:rPr>
         <w:t xml:space="preserve"> son efectivas como </w:t>
       </w:r>
-      <w:proofErr w:type="spellStart"/>
-      <w:r>
-        <w:rPr>
-          <w:rFonts w:ascii="Arial" w:hAnsi="Arial" w:cs="Arial"/>
-          <w:sz w:val="24"/>
-          <w:szCs w:val="24"/>
-          <w:lang w:val="es"/>
-        </w:rPr>
-        <w:t>metodologia</w:t>
-      </w:r>
-      <w:proofErr w:type="spellEnd"/>
+      <w:r>
+        <w:rPr>
+          <w:rFonts w:ascii="Arial" w:hAnsi="Arial" w:cs="Arial"/>
+          <w:sz w:val="24"/>
+          <w:szCs w:val="24"/>
+          <w:lang w:val="es"/>
+        </w:rPr>
+        <w:t>metodología</w:t>
+      </w:r>
       <w:r>
         <w:rPr>
           <w:rFonts w:ascii="Arial" w:hAnsi="Arial" w:cs="Arial"/>
@@ -669,17 +643,15 @@
         </w:rPr>
         <w:t xml:space="preserve"> de trabajo, </w:t>
       </w:r>
-      <w:proofErr w:type="spellStart"/>
-      <w:r>
-        <w:rPr>
-          <w:rFonts w:ascii="Arial" w:hAnsi="Arial" w:cs="Arial"/>
-          <w:sz w:val="24"/>
-          <w:szCs w:val="24"/>
-          <w:lang w:val="es"/>
-        </w:rPr>
-        <w:t>ademas</w:t>
-      </w:r>
-      <w:proofErr w:type="spellEnd"/>
+      <w:r>
+        <w:rPr>
+          <w:rFonts w:ascii="Arial" w:hAnsi="Arial" w:cs="Arial"/>
+          <w:sz w:val="24"/>
+          <w:szCs w:val="24"/>
+          <w:lang w:val="es"/>
+        </w:rPr>
+        <w:t>además</w:t>
+      </w:r>
       <w:r>
         <w:rPr>
           <w:rFonts w:ascii="Arial" w:hAnsi="Arial" w:cs="Arial"/>
@@ -689,17 +661,15 @@
         </w:rPr>
         <w:t xml:space="preserve"> de  que </w:t>
       </w:r>
-      <w:proofErr w:type="spellStart"/>
-      <w:r>
-        <w:rPr>
-          <w:rFonts w:ascii="Arial" w:hAnsi="Arial" w:cs="Arial"/>
-          <w:sz w:val="24"/>
-          <w:szCs w:val="24"/>
-          <w:lang w:val="es"/>
-        </w:rPr>
-        <w:t>podria</w:t>
-      </w:r>
-      <w:proofErr w:type="spellEnd"/>
+      <w:r>
+        <w:rPr>
+          <w:rFonts w:ascii="Arial" w:hAnsi="Arial" w:cs="Arial"/>
+          <w:sz w:val="24"/>
+          <w:szCs w:val="24"/>
+          <w:lang w:val="es"/>
+        </w:rPr>
+        <w:t>podría</w:t>
+      </w:r>
       <w:r>
         <w:rPr>
           <w:rFonts w:ascii="Arial" w:hAnsi="Arial" w:cs="Arial"/>
@@ -709,17 +679,15 @@
         </w:rPr>
         <w:t xml:space="preserve"> mejorarse de las </w:t>
       </w:r>
-      <w:proofErr w:type="spellStart"/>
-      <w:r>
-        <w:rPr>
-          <w:rFonts w:ascii="Arial" w:hAnsi="Arial" w:cs="Arial"/>
-          <w:sz w:val="24"/>
-          <w:szCs w:val="24"/>
-          <w:lang w:val="es"/>
-        </w:rPr>
-        <w:t>metodologias</w:t>
-      </w:r>
-      <w:proofErr w:type="spellEnd"/>
+      <w:r>
+        <w:rPr>
+          <w:rFonts w:ascii="Arial" w:hAnsi="Arial" w:cs="Arial"/>
+          <w:sz w:val="24"/>
+          <w:szCs w:val="24"/>
+          <w:lang w:val="es"/>
+        </w:rPr>
+        <w:t>metodologías</w:t>
+      </w:r>
       <w:r>
         <w:rPr>
           <w:rFonts w:ascii="Arial" w:hAnsi="Arial" w:cs="Arial"/>
@@ -729,17 +697,15 @@
         </w:rPr>
         <w:t xml:space="preserve">, para asi optimizar el </w:t>
       </w:r>
-      <w:proofErr w:type="spellStart"/>
-      <w:r>
-        <w:rPr>
-          <w:rFonts w:ascii="Arial" w:hAnsi="Arial" w:cs="Arial"/>
-          <w:sz w:val="24"/>
-          <w:szCs w:val="24"/>
-          <w:lang w:val="es"/>
-        </w:rPr>
-        <w:t>desarollo</w:t>
-      </w:r>
-      <w:proofErr w:type="spellEnd"/>
+      <w:r>
+        <w:rPr>
+          <w:rFonts w:ascii="Arial" w:hAnsi="Arial" w:cs="Arial"/>
+          <w:sz w:val="24"/>
+          <w:szCs w:val="24"/>
+          <w:lang w:val="es"/>
+        </w:rPr>
+        <w:t>desarrollo</w:t>
+      </w:r>
       <w:r>
         <w:rPr>
           <w:rFonts w:ascii="Arial" w:hAnsi="Arial" w:cs="Arial"/>
@@ -791,16 +757,6 @@
         </w:rPr>
         <w:t>ABSTRACT</w:t>
       </w:r>
-    </w:p>
-    <w:p>
-      <w:pPr>
-        <w:jc w:val="both"/>
-        <w:rPr>
-          <w:rFonts w:ascii="Arial" w:hAnsi="Arial" w:cs="Arial"/>
-          <w:sz w:val="36"/>
-          <w:szCs w:val="36"/>
-        </w:rPr>
-      </w:pPr>
     </w:p>
     <w:p>
       <w:pPr>
@@ -1507,7 +1463,16 @@
           <w:szCs w:val="24"/>
           <w:lang w:val="es"/>
         </w:rPr>
-        <w:t xml:space="preserve"> control </w:t>
+        <w:t xml:space="preserve"> contro</w:t>
+      </w:r>
+      <w:r>
+        <w:rPr>
+          <w:rFonts w:ascii="Arial" w:hAnsi="Arial" w:cs="Arial"/>
+          <w:sz w:val="24"/>
+          <w:szCs w:val="24"/>
+          <w:lang w:val="es"/>
+        </w:rPr>
+        <w:t xml:space="preserve">l </w:t>
       </w:r>
       <w:proofErr w:type="spellStart"/>
       <w:r>
@@ -1557,7 +1522,7 @@
           <w:szCs w:val="24"/>
           <w:lang w:val="es"/>
         </w:rPr>
-        <w:t>promove</w:t>
+        <w:t>promote</w:t>
       </w:r>
       <w:proofErr w:type="spellEnd"/>
       <w:r>
@@ -1597,7 +1562,7 @@
           <w:szCs w:val="24"/>
           <w:lang w:val="es"/>
         </w:rPr>
-        <w:t>effectivity</w:t>
+        <w:t>effectiveness</w:t>
       </w:r>
       <w:proofErr w:type="spellEnd"/>
       <w:r>
@@ -1687,6 +1652,26 @@
           <w:szCs w:val="24"/>
           <w:lang w:val="es"/>
         </w:rPr>
+        <w:t xml:space="preserve"> this, </w:t>
+      </w:r>
+      <w:proofErr w:type="spellStart"/>
+      <w:r>
+        <w:rPr>
+          <w:rFonts w:ascii="Arial" w:hAnsi="Arial" w:cs="Arial"/>
+          <w:sz w:val="24"/>
+          <w:szCs w:val="24"/>
+          <w:lang w:val="es"/>
+        </w:rPr>
+        <w:t>programming</w:t>
+      </w:r>
+      <w:proofErr w:type="spellEnd"/>
+      <w:r>
+        <w:rPr>
+          <w:rFonts w:ascii="Arial" w:hAnsi="Arial" w:cs="Arial"/>
+          <w:sz w:val="24"/>
+          <w:szCs w:val="24"/>
+          <w:lang w:val="es"/>
+        </w:rPr>
         <w:t xml:space="preserve"> </w:t>
       </w:r>
       <w:proofErr w:type="spellStart"/>
@@ -1697,7 +1682,47 @@
           <w:szCs w:val="24"/>
           <w:lang w:val="es"/>
         </w:rPr>
-        <w:t>this</w:t>
+        <w:t>techniques</w:t>
+      </w:r>
+      <w:proofErr w:type="spellEnd"/>
+      <w:r>
+        <w:rPr>
+          <w:rFonts w:ascii="Arial" w:hAnsi="Arial" w:cs="Arial"/>
+          <w:sz w:val="24"/>
+          <w:szCs w:val="24"/>
+          <w:lang w:val="es"/>
+        </w:rPr>
+        <w:t xml:space="preserve"> </w:t>
+      </w:r>
+      <w:proofErr w:type="spellStart"/>
+      <w:r>
+        <w:rPr>
+          <w:rFonts w:ascii="Arial" w:hAnsi="Arial" w:cs="Arial"/>
+          <w:sz w:val="24"/>
+          <w:szCs w:val="24"/>
+          <w:lang w:val="es"/>
+        </w:rPr>
+        <w:t>advance</w:t>
+      </w:r>
+      <w:proofErr w:type="spellEnd"/>
+      <w:r>
+        <w:rPr>
+          <w:rFonts w:ascii="Arial" w:hAnsi="Arial" w:cs="Arial"/>
+          <w:sz w:val="24"/>
+          <w:szCs w:val="24"/>
+          <w:lang w:val="es"/>
+        </w:rPr>
+        <w:t xml:space="preserve"> </w:t>
+      </w:r>
+      <w:proofErr w:type="spellStart"/>
+      <w:r>
+        <w:rPr>
+          <w:rFonts w:ascii="Arial" w:hAnsi="Arial" w:cs="Arial"/>
+          <w:sz w:val="24"/>
+          <w:szCs w:val="24"/>
+          <w:lang w:val="es"/>
+        </w:rPr>
+        <w:t>quickly</w:t>
       </w:r>
       <w:proofErr w:type="spellEnd"/>
       <w:r>
@@ -1717,6 +1742,166 @@
           <w:szCs w:val="24"/>
           <w:lang w:val="es"/>
         </w:rPr>
+        <w:t>forcing</w:t>
+      </w:r>
+      <w:proofErr w:type="spellEnd"/>
+      <w:r>
+        <w:rPr>
+          <w:rFonts w:ascii="Arial" w:hAnsi="Arial" w:cs="Arial"/>
+          <w:sz w:val="24"/>
+          <w:szCs w:val="24"/>
+          <w:lang w:val="es"/>
+        </w:rPr>
+        <w:t xml:space="preserve"> </w:t>
+      </w:r>
+      <w:proofErr w:type="spellStart"/>
+      <w:r>
+        <w:rPr>
+          <w:rFonts w:ascii="Arial" w:hAnsi="Arial" w:cs="Arial"/>
+          <w:sz w:val="24"/>
+          <w:szCs w:val="24"/>
+          <w:lang w:val="es"/>
+        </w:rPr>
+        <w:t>people</w:t>
+      </w:r>
+      <w:proofErr w:type="spellEnd"/>
+      <w:r>
+        <w:rPr>
+          <w:rFonts w:ascii="Arial" w:hAnsi="Arial" w:cs="Arial"/>
+          <w:sz w:val="24"/>
+          <w:szCs w:val="24"/>
+          <w:lang w:val="es"/>
+        </w:rPr>
+        <w:t xml:space="preserve"> to </w:t>
+      </w:r>
+      <w:proofErr w:type="spellStart"/>
+      <w:r>
+        <w:rPr>
+          <w:rFonts w:ascii="Arial" w:hAnsi="Arial" w:cs="Arial"/>
+          <w:sz w:val="24"/>
+          <w:szCs w:val="24"/>
+          <w:lang w:val="es"/>
+        </w:rPr>
+        <w:t>adapt</w:t>
+      </w:r>
+      <w:proofErr w:type="spellEnd"/>
+      <w:r>
+        <w:rPr>
+          <w:rFonts w:ascii="Arial" w:hAnsi="Arial" w:cs="Arial"/>
+          <w:sz w:val="24"/>
+          <w:szCs w:val="24"/>
+          <w:lang w:val="es"/>
+        </w:rPr>
+        <w:t xml:space="preserve"> to </w:t>
+      </w:r>
+      <w:proofErr w:type="spellStart"/>
+      <w:r>
+        <w:rPr>
+          <w:rFonts w:ascii="Arial" w:hAnsi="Arial" w:cs="Arial"/>
+          <w:sz w:val="24"/>
+          <w:szCs w:val="24"/>
+          <w:lang w:val="es"/>
+        </w:rPr>
+        <w:t>these</w:t>
+      </w:r>
+      <w:proofErr w:type="spellEnd"/>
+      <w:r>
+        <w:rPr>
+          <w:rFonts w:ascii="Arial" w:hAnsi="Arial" w:cs="Arial"/>
+          <w:sz w:val="24"/>
+          <w:szCs w:val="24"/>
+          <w:lang w:val="es"/>
+        </w:rPr>
+        <w:t xml:space="preserve"> </w:t>
+      </w:r>
+      <w:proofErr w:type="spellStart"/>
+      <w:r>
+        <w:rPr>
+          <w:rFonts w:ascii="Arial" w:hAnsi="Arial" w:cs="Arial"/>
+          <w:sz w:val="24"/>
+          <w:szCs w:val="24"/>
+          <w:lang w:val="es"/>
+        </w:rPr>
+        <w:t>changes</w:t>
+      </w:r>
+      <w:proofErr w:type="spellEnd"/>
+      <w:r>
+        <w:rPr>
+          <w:rFonts w:ascii="Arial" w:hAnsi="Arial" w:cs="Arial"/>
+          <w:sz w:val="24"/>
+          <w:szCs w:val="24"/>
+          <w:lang w:val="es"/>
+        </w:rPr>
+        <w:t xml:space="preserve">, </w:t>
+      </w:r>
+      <w:proofErr w:type="spellStart"/>
+      <w:r>
+        <w:rPr>
+          <w:rFonts w:ascii="Arial" w:hAnsi="Arial" w:cs="Arial"/>
+          <w:sz w:val="24"/>
+          <w:szCs w:val="24"/>
+          <w:lang w:val="es"/>
+        </w:rPr>
+        <w:t>learning</w:t>
+      </w:r>
+      <w:proofErr w:type="spellEnd"/>
+      <w:r>
+        <w:rPr>
+          <w:rFonts w:ascii="Arial" w:hAnsi="Arial" w:cs="Arial"/>
+          <w:sz w:val="24"/>
+          <w:szCs w:val="24"/>
+          <w:lang w:val="es"/>
+        </w:rPr>
+        <w:t xml:space="preserve"> a </w:t>
+      </w:r>
+      <w:proofErr w:type="spellStart"/>
+      <w:r>
+        <w:rPr>
+          <w:rFonts w:ascii="Arial" w:hAnsi="Arial" w:cs="Arial"/>
+          <w:sz w:val="24"/>
+          <w:szCs w:val="24"/>
+          <w:lang w:val="es"/>
+        </w:rPr>
+        <w:t>high</w:t>
+      </w:r>
+      <w:proofErr w:type="spellEnd"/>
+      <w:r>
+        <w:rPr>
+          <w:rFonts w:ascii="Arial" w:hAnsi="Arial" w:cs="Arial"/>
+          <w:sz w:val="24"/>
+          <w:szCs w:val="24"/>
+          <w:lang w:val="es"/>
+        </w:rPr>
+        <w:t xml:space="preserve"> </w:t>
+      </w:r>
+      <w:proofErr w:type="spellStart"/>
+      <w:r>
+        <w:rPr>
+          <w:rFonts w:ascii="Arial" w:hAnsi="Arial" w:cs="Arial"/>
+          <w:sz w:val="24"/>
+          <w:szCs w:val="24"/>
+          <w:lang w:val="es"/>
+        </w:rPr>
+        <w:t>level</w:t>
+      </w:r>
+      <w:proofErr w:type="spellEnd"/>
+      <w:r>
+        <w:rPr>
+          <w:rFonts w:ascii="Arial" w:hAnsi="Arial" w:cs="Arial"/>
+          <w:sz w:val="24"/>
+          <w:szCs w:val="24"/>
+          <w:lang w:val="es"/>
+        </w:rPr>
+        <w:t xml:space="preserve"> </w:t>
+      </w:r>
+      <w:proofErr w:type="spellStart"/>
+      <w:r>
+        <w:rPr>
+          <w:rFonts w:ascii="Arial" w:hAnsi="Arial" w:cs="Arial"/>
+          <w:sz w:val="24"/>
+          <w:szCs w:val="24"/>
+          <w:lang w:val="es"/>
+        </w:rPr>
         <w:t>programming</w:t>
       </w:r>
       <w:proofErr w:type="spellEnd"/>
@@ -1737,7 +1922,27 @@
           <w:szCs w:val="24"/>
           <w:lang w:val="es"/>
         </w:rPr>
-        <w:t>techniques</w:t>
+        <w:t>language</w:t>
+      </w:r>
+      <w:proofErr w:type="spellEnd"/>
+      <w:r>
+        <w:rPr>
+          <w:rFonts w:ascii="Arial" w:hAnsi="Arial" w:cs="Arial"/>
+          <w:sz w:val="24"/>
+          <w:szCs w:val="24"/>
+          <w:lang w:val="es"/>
+        </w:rPr>
+        <w:t xml:space="preserve">, and to </w:t>
+      </w:r>
+      <w:proofErr w:type="spellStart"/>
+      <w:r>
+        <w:rPr>
+          <w:rFonts w:ascii="Arial" w:hAnsi="Arial" w:cs="Arial"/>
+          <w:sz w:val="24"/>
+          <w:szCs w:val="24"/>
+          <w:lang w:val="es"/>
+        </w:rPr>
+        <w:t>work</w:t>
       </w:r>
       <w:proofErr w:type="spellEnd"/>
       <w:r>
@@ -1757,7 +1962,7 @@
           <w:szCs w:val="24"/>
           <w:lang w:val="es"/>
         </w:rPr>
-        <w:t>advance</w:t>
+        <w:t>with</w:t>
       </w:r>
       <w:proofErr w:type="spellEnd"/>
       <w:r>
@@ -1777,27 +1982,7 @@
           <w:szCs w:val="24"/>
           <w:lang w:val="es"/>
         </w:rPr>
-        <w:t>quickly</w:t>
-      </w:r>
-      <w:proofErr w:type="spellEnd"/>
-      <w:r>
-        <w:rPr>
-          <w:rFonts w:ascii="Arial" w:hAnsi="Arial" w:cs="Arial"/>
-          <w:sz w:val="24"/>
-          <w:szCs w:val="24"/>
-          <w:lang w:val="es"/>
-        </w:rPr>
-        <w:t xml:space="preserve">, </w:t>
-      </w:r>
-      <w:proofErr w:type="spellStart"/>
-      <w:r>
-        <w:rPr>
-          <w:rFonts w:ascii="Arial" w:hAnsi="Arial" w:cs="Arial"/>
-          <w:sz w:val="24"/>
-          <w:szCs w:val="24"/>
-          <w:lang w:val="es"/>
-        </w:rPr>
-        <w:t>forcing</w:t>
+        <w:t>its</w:t>
       </w:r>
       <w:proofErr w:type="spellEnd"/>
       <w:r>
@@ -1817,246 +2002,6 @@
           <w:szCs w:val="24"/>
           <w:lang w:val="es"/>
         </w:rPr>
-        <w:t>people</w:t>
-      </w:r>
-      <w:proofErr w:type="spellEnd"/>
-      <w:r>
-        <w:rPr>
-          <w:rFonts w:ascii="Arial" w:hAnsi="Arial" w:cs="Arial"/>
-          <w:sz w:val="24"/>
-          <w:szCs w:val="24"/>
-          <w:lang w:val="es"/>
-        </w:rPr>
-        <w:t xml:space="preserve"> to </w:t>
-      </w:r>
-      <w:proofErr w:type="spellStart"/>
-      <w:r>
-        <w:rPr>
-          <w:rFonts w:ascii="Arial" w:hAnsi="Arial" w:cs="Arial"/>
-          <w:sz w:val="24"/>
-          <w:szCs w:val="24"/>
-          <w:lang w:val="es"/>
-        </w:rPr>
-        <w:t>adapt</w:t>
-      </w:r>
-      <w:proofErr w:type="spellEnd"/>
-      <w:r>
-        <w:rPr>
-          <w:rFonts w:ascii="Arial" w:hAnsi="Arial" w:cs="Arial"/>
-          <w:sz w:val="24"/>
-          <w:szCs w:val="24"/>
-          <w:lang w:val="es"/>
-        </w:rPr>
-        <w:t xml:space="preserve"> to </w:t>
-      </w:r>
-      <w:proofErr w:type="spellStart"/>
-      <w:r>
-        <w:rPr>
-          <w:rFonts w:ascii="Arial" w:hAnsi="Arial" w:cs="Arial"/>
-          <w:sz w:val="24"/>
-          <w:szCs w:val="24"/>
-          <w:lang w:val="es"/>
-        </w:rPr>
-        <w:t>these</w:t>
-      </w:r>
-      <w:proofErr w:type="spellEnd"/>
-      <w:r>
-        <w:rPr>
-          <w:rFonts w:ascii="Arial" w:hAnsi="Arial" w:cs="Arial"/>
-          <w:sz w:val="24"/>
-          <w:szCs w:val="24"/>
-          <w:lang w:val="es"/>
-        </w:rPr>
-        <w:t xml:space="preserve"> </w:t>
-      </w:r>
-      <w:proofErr w:type="spellStart"/>
-      <w:r>
-        <w:rPr>
-          <w:rFonts w:ascii="Arial" w:hAnsi="Arial" w:cs="Arial"/>
-          <w:sz w:val="24"/>
-          <w:szCs w:val="24"/>
-          <w:lang w:val="es"/>
-        </w:rPr>
-        <w:t>changes</w:t>
-      </w:r>
-      <w:proofErr w:type="spellEnd"/>
-      <w:r>
-        <w:rPr>
-          <w:rFonts w:ascii="Arial" w:hAnsi="Arial" w:cs="Arial"/>
-          <w:sz w:val="24"/>
-          <w:szCs w:val="24"/>
-          <w:lang w:val="es"/>
-        </w:rPr>
-        <w:t xml:space="preserve">, </w:t>
-      </w:r>
-      <w:proofErr w:type="spellStart"/>
-      <w:r>
-        <w:rPr>
-          <w:rFonts w:ascii="Arial" w:hAnsi="Arial" w:cs="Arial"/>
-          <w:sz w:val="24"/>
-          <w:szCs w:val="24"/>
-          <w:lang w:val="es"/>
-        </w:rPr>
-        <w:t>learning</w:t>
-      </w:r>
-      <w:proofErr w:type="spellEnd"/>
-      <w:r>
-        <w:rPr>
-          <w:rFonts w:ascii="Arial" w:hAnsi="Arial" w:cs="Arial"/>
-          <w:sz w:val="24"/>
-          <w:szCs w:val="24"/>
-          <w:lang w:val="es"/>
-        </w:rPr>
-        <w:t xml:space="preserve"> a </w:t>
-      </w:r>
-      <w:proofErr w:type="spellStart"/>
-      <w:r>
-        <w:rPr>
-          <w:rFonts w:ascii="Arial" w:hAnsi="Arial" w:cs="Arial"/>
-          <w:sz w:val="24"/>
-          <w:szCs w:val="24"/>
-          <w:lang w:val="es"/>
-        </w:rPr>
-        <w:t>high</w:t>
-      </w:r>
-      <w:proofErr w:type="spellEnd"/>
-      <w:r>
-        <w:rPr>
-          <w:rFonts w:ascii="Arial" w:hAnsi="Arial" w:cs="Arial"/>
-          <w:sz w:val="24"/>
-          <w:szCs w:val="24"/>
-          <w:lang w:val="es"/>
-        </w:rPr>
-        <w:t xml:space="preserve"> </w:t>
-      </w:r>
-      <w:proofErr w:type="spellStart"/>
-      <w:r>
-        <w:rPr>
-          <w:rFonts w:ascii="Arial" w:hAnsi="Arial" w:cs="Arial"/>
-          <w:sz w:val="24"/>
-          <w:szCs w:val="24"/>
-          <w:lang w:val="es"/>
-        </w:rPr>
-        <w:t>level</w:t>
-      </w:r>
-      <w:proofErr w:type="spellEnd"/>
-      <w:r>
-        <w:rPr>
-          <w:rFonts w:ascii="Arial" w:hAnsi="Arial" w:cs="Arial"/>
-          <w:sz w:val="24"/>
-          <w:szCs w:val="24"/>
-          <w:lang w:val="es"/>
-        </w:rPr>
-        <w:t xml:space="preserve"> </w:t>
-      </w:r>
-      <w:proofErr w:type="spellStart"/>
-      <w:r>
-        <w:rPr>
-          <w:rFonts w:ascii="Arial" w:hAnsi="Arial" w:cs="Arial"/>
-          <w:sz w:val="24"/>
-          <w:szCs w:val="24"/>
-          <w:lang w:val="es"/>
-        </w:rPr>
-        <w:t>programming</w:t>
-      </w:r>
-      <w:proofErr w:type="spellEnd"/>
-      <w:r>
-        <w:rPr>
-          <w:rFonts w:ascii="Arial" w:hAnsi="Arial" w:cs="Arial"/>
-          <w:sz w:val="24"/>
-          <w:szCs w:val="24"/>
-          <w:lang w:val="es"/>
-        </w:rPr>
-        <w:t xml:space="preserve"> </w:t>
-      </w:r>
-      <w:proofErr w:type="spellStart"/>
-      <w:r>
-        <w:rPr>
-          <w:rFonts w:ascii="Arial" w:hAnsi="Arial" w:cs="Arial"/>
-          <w:sz w:val="24"/>
-          <w:szCs w:val="24"/>
-          <w:lang w:val="es"/>
-        </w:rPr>
-        <w:t>language</w:t>
-      </w:r>
-      <w:proofErr w:type="spellEnd"/>
-      <w:r>
-        <w:rPr>
-          <w:rFonts w:ascii="Arial" w:hAnsi="Arial" w:cs="Arial"/>
-          <w:sz w:val="24"/>
-          <w:szCs w:val="24"/>
-          <w:lang w:val="es"/>
-        </w:rPr>
-        <w:t xml:space="preserve">, and to </w:t>
-      </w:r>
-      <w:proofErr w:type="spellStart"/>
-      <w:r>
-        <w:rPr>
-          <w:rFonts w:ascii="Arial" w:hAnsi="Arial" w:cs="Arial"/>
-          <w:sz w:val="24"/>
-          <w:szCs w:val="24"/>
-          <w:lang w:val="es"/>
-        </w:rPr>
-        <w:t>work</w:t>
-      </w:r>
-      <w:proofErr w:type="spellEnd"/>
-      <w:r>
-        <w:rPr>
-          <w:rFonts w:ascii="Arial" w:hAnsi="Arial" w:cs="Arial"/>
-          <w:sz w:val="24"/>
-          <w:szCs w:val="24"/>
-          <w:lang w:val="es"/>
-        </w:rPr>
-        <w:t xml:space="preserve"> </w:t>
-      </w:r>
-      <w:proofErr w:type="spellStart"/>
-      <w:r>
-        <w:rPr>
-          <w:rFonts w:ascii="Arial" w:hAnsi="Arial" w:cs="Arial"/>
-          <w:sz w:val="24"/>
-          <w:szCs w:val="24"/>
-          <w:lang w:val="es"/>
-        </w:rPr>
-        <w:t>with</w:t>
-      </w:r>
-      <w:proofErr w:type="spellEnd"/>
-      <w:r>
-        <w:rPr>
-          <w:rFonts w:ascii="Arial" w:hAnsi="Arial" w:cs="Arial"/>
-          <w:sz w:val="24"/>
-          <w:szCs w:val="24"/>
-          <w:lang w:val="es"/>
-        </w:rPr>
-        <w:t xml:space="preserve"> </w:t>
-      </w:r>
-      <w:proofErr w:type="spellStart"/>
-      <w:r>
-        <w:rPr>
-          <w:rFonts w:ascii="Arial" w:hAnsi="Arial" w:cs="Arial"/>
-          <w:sz w:val="24"/>
-          <w:szCs w:val="24"/>
-          <w:lang w:val="es"/>
-        </w:rPr>
-        <w:t>its</w:t>
-      </w:r>
-      <w:proofErr w:type="spellEnd"/>
-      <w:r>
-        <w:rPr>
-          <w:rFonts w:ascii="Arial" w:hAnsi="Arial" w:cs="Arial"/>
-          <w:sz w:val="24"/>
-          <w:szCs w:val="24"/>
-          <w:lang w:val="es"/>
-        </w:rPr>
-        <w:t xml:space="preserve"> </w:t>
-      </w:r>
-      <w:proofErr w:type="spellStart"/>
-      <w:r>
-        <w:rPr>
-          <w:rFonts w:ascii="Arial" w:hAnsi="Arial" w:cs="Arial"/>
-          <w:sz w:val="24"/>
-          <w:szCs w:val="24"/>
-          <w:lang w:val="es"/>
-        </w:rPr>
         <w:t>sentences</w:t>
       </w:r>
       <w:proofErr w:type="spellEnd"/>
@@ -2087,27 +2032,7 @@
           <w:szCs w:val="24"/>
           <w:lang w:val="es"/>
         </w:rPr>
-        <w:t xml:space="preserve"> (Python in </w:t>
-      </w:r>
-      <w:proofErr w:type="spellStart"/>
-      <w:r>
-        <w:rPr>
-          <w:rFonts w:ascii="Arial" w:hAnsi="Arial" w:cs="Arial"/>
-          <w:sz w:val="24"/>
-          <w:szCs w:val="24"/>
-          <w:lang w:val="es"/>
-        </w:rPr>
-        <w:t>this</w:t>
-      </w:r>
-      <w:proofErr w:type="spellEnd"/>
-      <w:r>
-        <w:rPr>
-          <w:rFonts w:ascii="Arial" w:hAnsi="Arial" w:cs="Arial"/>
-          <w:sz w:val="24"/>
-          <w:szCs w:val="24"/>
-          <w:lang w:val="es"/>
-        </w:rPr>
-        <w:t xml:space="preserve"> case).</w:t>
+        <w:t xml:space="preserve"> (Python in this case).</w:t>
       </w:r>
     </w:p>
     <w:p>
@@ -2150,6 +2075,286 @@
           <w:szCs w:val="24"/>
           <w:lang w:val="es"/>
         </w:rPr>
+        <w:t xml:space="preserve"> of this </w:t>
+      </w:r>
+      <w:proofErr w:type="spellStart"/>
+      <w:r>
+        <w:rPr>
+          <w:rFonts w:ascii="Arial" w:hAnsi="Arial" w:cs="Arial"/>
+          <w:sz w:val="24"/>
+          <w:szCs w:val="24"/>
+          <w:lang w:val="es"/>
+        </w:rPr>
+        <w:t>paper</w:t>
+      </w:r>
+      <w:proofErr w:type="spellEnd"/>
+      <w:r>
+        <w:rPr>
+          <w:rFonts w:ascii="Arial" w:hAnsi="Arial" w:cs="Arial"/>
+          <w:sz w:val="24"/>
+          <w:szCs w:val="24"/>
+          <w:lang w:val="es"/>
+        </w:rPr>
+        <w:t xml:space="preserve"> </w:t>
+      </w:r>
+      <w:proofErr w:type="spellStart"/>
+      <w:r>
+        <w:rPr>
+          <w:rFonts w:ascii="Arial" w:hAnsi="Arial" w:cs="Arial"/>
+          <w:sz w:val="24"/>
+          <w:szCs w:val="24"/>
+          <w:lang w:val="es"/>
+        </w:rPr>
+        <w:t>is</w:t>
+      </w:r>
+      <w:proofErr w:type="spellEnd"/>
+      <w:r>
+        <w:rPr>
+          <w:rFonts w:ascii="Arial" w:hAnsi="Arial" w:cs="Arial"/>
+          <w:sz w:val="24"/>
+          <w:szCs w:val="24"/>
+          <w:lang w:val="es"/>
+        </w:rPr>
+        <w:t xml:space="preserve"> to </w:t>
+      </w:r>
+      <w:proofErr w:type="spellStart"/>
+      <w:r>
+        <w:rPr>
+          <w:rFonts w:ascii="Arial" w:hAnsi="Arial" w:cs="Arial"/>
+          <w:sz w:val="24"/>
+          <w:szCs w:val="24"/>
+          <w:lang w:val="es"/>
+        </w:rPr>
+        <w:t>apply</w:t>
+      </w:r>
+      <w:proofErr w:type="spellEnd"/>
+      <w:r>
+        <w:rPr>
+          <w:rFonts w:ascii="Arial" w:hAnsi="Arial" w:cs="Arial"/>
+          <w:sz w:val="24"/>
+          <w:szCs w:val="24"/>
+          <w:lang w:val="es"/>
+        </w:rPr>
+        <w:t xml:space="preserve"> </w:t>
+      </w:r>
+      <w:proofErr w:type="spellStart"/>
+      <w:r>
+        <w:rPr>
+          <w:rFonts w:ascii="Arial" w:hAnsi="Arial" w:cs="Arial"/>
+          <w:sz w:val="24"/>
+          <w:szCs w:val="24"/>
+          <w:lang w:val="es"/>
+        </w:rPr>
+        <w:t>the</w:t>
+      </w:r>
+      <w:proofErr w:type="spellEnd"/>
+      <w:r>
+        <w:rPr>
+          <w:rFonts w:ascii="Arial" w:hAnsi="Arial" w:cs="Arial"/>
+          <w:sz w:val="24"/>
+          <w:szCs w:val="24"/>
+          <w:lang w:val="es"/>
+        </w:rPr>
+        <w:t xml:space="preserve"> </w:t>
+      </w:r>
+      <w:proofErr w:type="spellStart"/>
+      <w:r>
+        <w:rPr>
+          <w:rFonts w:ascii="Arial" w:hAnsi="Arial" w:cs="Arial"/>
+          <w:sz w:val="24"/>
+          <w:szCs w:val="24"/>
+          <w:lang w:val="es"/>
+        </w:rPr>
+        <w:t>aforementioned</w:t>
+      </w:r>
+      <w:proofErr w:type="spellEnd"/>
+      <w:r>
+        <w:rPr>
+          <w:rFonts w:ascii="Arial" w:hAnsi="Arial" w:cs="Arial"/>
+          <w:sz w:val="24"/>
+          <w:szCs w:val="24"/>
+          <w:lang w:val="es"/>
+        </w:rPr>
+        <w:t xml:space="preserve"> </w:t>
+      </w:r>
+      <w:proofErr w:type="spellStart"/>
+      <w:r>
+        <w:rPr>
+          <w:rFonts w:ascii="Arial" w:hAnsi="Arial" w:cs="Arial"/>
+          <w:sz w:val="24"/>
+          <w:szCs w:val="24"/>
+          <w:lang w:val="es"/>
+        </w:rPr>
+        <w:t>methodologies</w:t>
+      </w:r>
+      <w:proofErr w:type="spellEnd"/>
+      <w:r>
+        <w:rPr>
+          <w:rFonts w:ascii="Arial" w:hAnsi="Arial" w:cs="Arial"/>
+          <w:sz w:val="24"/>
+          <w:szCs w:val="24"/>
+          <w:lang w:val="es"/>
+        </w:rPr>
+        <w:t xml:space="preserve"> </w:t>
+      </w:r>
+      <w:proofErr w:type="spellStart"/>
+      <w:r>
+        <w:rPr>
+          <w:rFonts w:ascii="Arial" w:hAnsi="Arial" w:cs="Arial"/>
+          <w:sz w:val="24"/>
+          <w:szCs w:val="24"/>
+          <w:lang w:val="es"/>
+        </w:rPr>
+        <w:t>but</w:t>
+      </w:r>
+      <w:proofErr w:type="spellEnd"/>
+      <w:r>
+        <w:rPr>
+          <w:rFonts w:ascii="Arial" w:hAnsi="Arial" w:cs="Arial"/>
+          <w:sz w:val="24"/>
+          <w:szCs w:val="24"/>
+          <w:lang w:val="es"/>
+        </w:rPr>
+        <w:t xml:space="preserve"> in </w:t>
+      </w:r>
+      <w:proofErr w:type="spellStart"/>
+      <w:r>
+        <w:rPr>
+          <w:rFonts w:ascii="Arial" w:hAnsi="Arial" w:cs="Arial"/>
+          <w:sz w:val="24"/>
+          <w:szCs w:val="24"/>
+          <w:lang w:val="es"/>
+        </w:rPr>
+        <w:t>the</w:t>
+      </w:r>
+      <w:proofErr w:type="spellEnd"/>
+      <w:r>
+        <w:rPr>
+          <w:rFonts w:ascii="Arial" w:hAnsi="Arial" w:cs="Arial"/>
+          <w:sz w:val="24"/>
+          <w:szCs w:val="24"/>
+          <w:lang w:val="es"/>
+        </w:rPr>
+        <w:t xml:space="preserve"> </w:t>
+      </w:r>
+      <w:proofErr w:type="spellStart"/>
+      <w:r>
+        <w:rPr>
+          <w:rFonts w:ascii="Arial" w:hAnsi="Arial" w:cs="Arial"/>
+          <w:sz w:val="24"/>
+          <w:szCs w:val="24"/>
+          <w:lang w:val="es"/>
+        </w:rPr>
+        <w:t>development</w:t>
+      </w:r>
+      <w:proofErr w:type="spellEnd"/>
+      <w:r>
+        <w:rPr>
+          <w:rFonts w:ascii="Arial" w:hAnsi="Arial" w:cs="Arial"/>
+          <w:sz w:val="24"/>
+          <w:szCs w:val="24"/>
+          <w:lang w:val="es"/>
+        </w:rPr>
+        <w:t xml:space="preserve"> of a </w:t>
+      </w:r>
+      <w:proofErr w:type="spellStart"/>
+      <w:r>
+        <w:rPr>
+          <w:rFonts w:ascii="Arial" w:hAnsi="Arial" w:cs="Arial"/>
+          <w:sz w:val="24"/>
+          <w:szCs w:val="24"/>
+          <w:lang w:val="es"/>
+        </w:rPr>
+        <w:t>computer</w:t>
+      </w:r>
+      <w:proofErr w:type="spellEnd"/>
+      <w:r>
+        <w:rPr>
+          <w:rFonts w:ascii="Arial" w:hAnsi="Arial" w:cs="Arial"/>
+          <w:sz w:val="24"/>
+          <w:szCs w:val="24"/>
+          <w:lang w:val="es"/>
+        </w:rPr>
+        <w:t xml:space="preserve"> </w:t>
+      </w:r>
+      <w:proofErr w:type="spellStart"/>
+      <w:r>
+        <w:rPr>
+          <w:rFonts w:ascii="Arial" w:hAnsi="Arial" w:cs="Arial"/>
+          <w:sz w:val="24"/>
+          <w:szCs w:val="24"/>
+          <w:lang w:val="es"/>
+        </w:rPr>
+        <w:t>game</w:t>
+      </w:r>
+      <w:proofErr w:type="spellEnd"/>
+      <w:r>
+        <w:rPr>
+          <w:rFonts w:ascii="Arial" w:hAnsi="Arial" w:cs="Arial"/>
+          <w:sz w:val="24"/>
+          <w:szCs w:val="24"/>
+          <w:lang w:val="es"/>
+        </w:rPr>
+        <w:t xml:space="preserve">, </w:t>
+      </w:r>
+      <w:proofErr w:type="spellStart"/>
+      <w:r>
+        <w:rPr>
+          <w:rFonts w:ascii="Arial" w:hAnsi="Arial" w:cs="Arial"/>
+          <w:sz w:val="24"/>
+          <w:szCs w:val="24"/>
+          <w:lang w:val="es"/>
+        </w:rPr>
+        <w:t>with</w:t>
+      </w:r>
+      <w:proofErr w:type="spellEnd"/>
+      <w:r>
+        <w:rPr>
+          <w:rFonts w:ascii="Arial" w:hAnsi="Arial" w:cs="Arial"/>
+          <w:sz w:val="24"/>
+          <w:szCs w:val="24"/>
+          <w:lang w:val="es"/>
+        </w:rPr>
+        <w:t xml:space="preserve"> </w:t>
+      </w:r>
+      <w:proofErr w:type="spellStart"/>
+      <w:r>
+        <w:rPr>
+          <w:rFonts w:ascii="Arial" w:hAnsi="Arial" w:cs="Arial"/>
+          <w:sz w:val="24"/>
+          <w:szCs w:val="24"/>
+          <w:lang w:val="es"/>
+        </w:rPr>
+        <w:t>the</w:t>
+      </w:r>
+      <w:proofErr w:type="spellEnd"/>
+      <w:r>
+        <w:rPr>
+          <w:rFonts w:ascii="Arial" w:hAnsi="Arial" w:cs="Arial"/>
+          <w:sz w:val="24"/>
+          <w:szCs w:val="24"/>
+          <w:lang w:val="es"/>
+        </w:rPr>
+        <w:t xml:space="preserve"> </w:t>
+      </w:r>
+      <w:proofErr w:type="spellStart"/>
+      <w:r>
+        <w:rPr>
+          <w:rFonts w:ascii="Arial" w:hAnsi="Arial" w:cs="Arial"/>
+          <w:sz w:val="24"/>
+          <w:szCs w:val="24"/>
+          <w:lang w:val="es"/>
+        </w:rPr>
+        <w:t>purpose</w:t>
+      </w:r>
+      <w:proofErr w:type="spellEnd"/>
+      <w:r>
+        <w:rPr>
+          <w:rFonts w:ascii="Arial" w:hAnsi="Arial" w:cs="Arial"/>
+          <w:sz w:val="24"/>
+          <w:szCs w:val="24"/>
+          <w:lang w:val="es"/>
+        </w:rPr>
         <w:t xml:space="preserve"> of </w:t>
       </w:r>
       <w:proofErr w:type="spellStart"/>
@@ -2160,7 +2365,7 @@
           <w:szCs w:val="24"/>
           <w:lang w:val="es"/>
         </w:rPr>
-        <w:t>this</w:t>
+        <w:t>comprehending</w:t>
       </w:r>
       <w:proofErr w:type="spellEnd"/>
       <w:r>
@@ -2180,7 +2385,7 @@
           <w:szCs w:val="24"/>
           <w:lang w:val="es"/>
         </w:rPr>
-        <w:t>paper</w:t>
+        <w:t>if</w:t>
       </w:r>
       <w:proofErr w:type="spellEnd"/>
       <w:r>
@@ -2200,7 +2405,167 @@
           <w:szCs w:val="24"/>
           <w:lang w:val="es"/>
         </w:rPr>
-        <w:t>is</w:t>
+        <w:t>they</w:t>
+      </w:r>
+      <w:proofErr w:type="spellEnd"/>
+      <w:r>
+        <w:rPr>
+          <w:rFonts w:ascii="Arial" w:hAnsi="Arial" w:cs="Arial"/>
+          <w:sz w:val="24"/>
+          <w:szCs w:val="24"/>
+          <w:lang w:val="es"/>
+        </w:rPr>
+        <w:t xml:space="preserve"> are </w:t>
+      </w:r>
+      <w:proofErr w:type="spellStart"/>
+      <w:r>
+        <w:rPr>
+          <w:rFonts w:ascii="Arial" w:hAnsi="Arial" w:cs="Arial"/>
+          <w:sz w:val="24"/>
+          <w:szCs w:val="24"/>
+          <w:lang w:val="es"/>
+        </w:rPr>
+        <w:t>effective</w:t>
+      </w:r>
+      <w:proofErr w:type="spellEnd"/>
+      <w:r>
+        <w:rPr>
+          <w:rFonts w:ascii="Arial" w:hAnsi="Arial" w:cs="Arial"/>
+          <w:sz w:val="24"/>
+          <w:szCs w:val="24"/>
+          <w:lang w:val="es"/>
+        </w:rPr>
+        <w:t xml:space="preserve"> as a </w:t>
+      </w:r>
+      <w:proofErr w:type="spellStart"/>
+      <w:r>
+        <w:rPr>
+          <w:rFonts w:ascii="Arial" w:hAnsi="Arial" w:cs="Arial"/>
+          <w:sz w:val="24"/>
+          <w:szCs w:val="24"/>
+          <w:lang w:val="es"/>
+        </w:rPr>
+        <w:t>working</w:t>
+      </w:r>
+      <w:proofErr w:type="spellEnd"/>
+      <w:r>
+        <w:rPr>
+          <w:rFonts w:ascii="Arial" w:hAnsi="Arial" w:cs="Arial"/>
+          <w:sz w:val="24"/>
+          <w:szCs w:val="24"/>
+          <w:lang w:val="es"/>
+        </w:rPr>
+        <w:t xml:space="preserve"> </w:t>
+      </w:r>
+      <w:proofErr w:type="spellStart"/>
+      <w:r>
+        <w:rPr>
+          <w:rFonts w:ascii="Arial" w:hAnsi="Arial" w:cs="Arial"/>
+          <w:sz w:val="24"/>
+          <w:szCs w:val="24"/>
+          <w:lang w:val="es"/>
+        </w:rPr>
+        <w:t>methodology</w:t>
+      </w:r>
+      <w:proofErr w:type="spellEnd"/>
+      <w:r>
+        <w:rPr>
+          <w:rFonts w:ascii="Arial" w:hAnsi="Arial" w:cs="Arial"/>
+          <w:sz w:val="24"/>
+          <w:szCs w:val="24"/>
+          <w:lang w:val="es"/>
+        </w:rPr>
+        <w:t xml:space="preserve">, as </w:t>
+      </w:r>
+      <w:proofErr w:type="spellStart"/>
+      <w:r>
+        <w:rPr>
+          <w:rFonts w:ascii="Arial" w:hAnsi="Arial" w:cs="Arial"/>
+          <w:sz w:val="24"/>
+          <w:szCs w:val="24"/>
+          <w:lang w:val="es"/>
+        </w:rPr>
+        <w:t>well</w:t>
+      </w:r>
+      <w:proofErr w:type="spellEnd"/>
+      <w:r>
+        <w:rPr>
+          <w:rFonts w:ascii="Arial" w:hAnsi="Arial" w:cs="Arial"/>
+          <w:sz w:val="24"/>
+          <w:szCs w:val="24"/>
+          <w:lang w:val="es"/>
+        </w:rPr>
+        <w:t xml:space="preserve"> as </w:t>
+      </w:r>
+      <w:proofErr w:type="spellStart"/>
+      <w:r>
+        <w:rPr>
+          <w:rFonts w:ascii="Arial" w:hAnsi="Arial" w:cs="Arial"/>
+          <w:sz w:val="24"/>
+          <w:szCs w:val="24"/>
+          <w:lang w:val="es"/>
+        </w:rPr>
+        <w:t>understanding</w:t>
+      </w:r>
+      <w:proofErr w:type="spellEnd"/>
+      <w:r>
+        <w:rPr>
+          <w:rFonts w:ascii="Arial" w:hAnsi="Arial" w:cs="Arial"/>
+          <w:sz w:val="24"/>
+          <w:szCs w:val="24"/>
+          <w:lang w:val="es"/>
+        </w:rPr>
+        <w:t xml:space="preserve"> </w:t>
+      </w:r>
+      <w:proofErr w:type="spellStart"/>
+      <w:r>
+        <w:rPr>
+          <w:rFonts w:ascii="Arial" w:hAnsi="Arial" w:cs="Arial"/>
+          <w:sz w:val="24"/>
+          <w:szCs w:val="24"/>
+          <w:lang w:val="es"/>
+        </w:rPr>
+        <w:t>what</w:t>
+      </w:r>
+      <w:proofErr w:type="spellEnd"/>
+      <w:r>
+        <w:rPr>
+          <w:rFonts w:ascii="Arial" w:hAnsi="Arial" w:cs="Arial"/>
+          <w:sz w:val="24"/>
+          <w:szCs w:val="24"/>
+          <w:lang w:val="es"/>
+        </w:rPr>
+        <w:t xml:space="preserve"> </w:t>
+      </w:r>
+      <w:proofErr w:type="spellStart"/>
+      <w:r>
+        <w:rPr>
+          <w:rFonts w:ascii="Arial" w:hAnsi="Arial" w:cs="Arial"/>
+          <w:sz w:val="24"/>
+          <w:szCs w:val="24"/>
+          <w:lang w:val="es"/>
+        </w:rPr>
+        <w:t>could</w:t>
+      </w:r>
+      <w:proofErr w:type="spellEnd"/>
+      <w:r>
+        <w:rPr>
+          <w:rFonts w:ascii="Arial" w:hAnsi="Arial" w:cs="Arial"/>
+          <w:sz w:val="24"/>
+          <w:szCs w:val="24"/>
+          <w:lang w:val="es"/>
+        </w:rPr>
+        <w:t xml:space="preserve"> be </w:t>
+      </w:r>
+      <w:proofErr w:type="spellStart"/>
+      <w:r>
+        <w:rPr>
+          <w:rFonts w:ascii="Arial" w:hAnsi="Arial" w:cs="Arial"/>
+          <w:sz w:val="24"/>
+          <w:szCs w:val="24"/>
+          <w:lang w:val="es"/>
+        </w:rPr>
+        <w:t>improved</w:t>
       </w:r>
       <w:proofErr w:type="spellEnd"/>
       <w:r>
@@ -2220,7 +2585,27 @@
           <w:szCs w:val="24"/>
           <w:lang w:val="es"/>
         </w:rPr>
-        <w:t>apply</w:t>
+        <w:t>them</w:t>
+      </w:r>
+      <w:proofErr w:type="spellEnd"/>
+      <w:r>
+        <w:rPr>
+          <w:rFonts w:ascii="Arial" w:hAnsi="Arial" w:cs="Arial"/>
+          <w:sz w:val="24"/>
+          <w:szCs w:val="24"/>
+          <w:lang w:val="es"/>
+        </w:rPr>
+        <w:t xml:space="preserve">, to </w:t>
+      </w:r>
+      <w:proofErr w:type="spellStart"/>
+      <w:r>
+        <w:rPr>
+          <w:rFonts w:ascii="Arial" w:hAnsi="Arial" w:cs="Arial"/>
+          <w:sz w:val="24"/>
+          <w:szCs w:val="24"/>
+          <w:lang w:val="es"/>
+        </w:rPr>
+        <w:t>optimize</w:t>
       </w:r>
       <w:proofErr w:type="spellEnd"/>
       <w:r>
@@ -2260,86 +2645,6 @@
           <w:szCs w:val="24"/>
           <w:lang w:val="es"/>
         </w:rPr>
-        <w:t>aforementioned</w:t>
-      </w:r>
-      <w:proofErr w:type="spellEnd"/>
-      <w:r>
-        <w:rPr>
-          <w:rFonts w:ascii="Arial" w:hAnsi="Arial" w:cs="Arial"/>
-          <w:sz w:val="24"/>
-          <w:szCs w:val="24"/>
-          <w:lang w:val="es"/>
-        </w:rPr>
-        <w:t xml:space="preserve"> </w:t>
-      </w:r>
-      <w:proofErr w:type="spellStart"/>
-      <w:r>
-        <w:rPr>
-          <w:rFonts w:ascii="Arial" w:hAnsi="Arial" w:cs="Arial"/>
-          <w:sz w:val="24"/>
-          <w:szCs w:val="24"/>
-          <w:lang w:val="es"/>
-        </w:rPr>
-        <w:t>methodologies</w:t>
-      </w:r>
-      <w:proofErr w:type="spellEnd"/>
-      <w:r>
-        <w:rPr>
-          <w:rFonts w:ascii="Arial" w:hAnsi="Arial" w:cs="Arial"/>
-          <w:sz w:val="24"/>
-          <w:szCs w:val="24"/>
-          <w:lang w:val="es"/>
-        </w:rPr>
-        <w:t xml:space="preserve"> </w:t>
-      </w:r>
-      <w:proofErr w:type="spellStart"/>
-      <w:r>
-        <w:rPr>
-          <w:rFonts w:ascii="Arial" w:hAnsi="Arial" w:cs="Arial"/>
-          <w:sz w:val="24"/>
-          <w:szCs w:val="24"/>
-          <w:lang w:val="es"/>
-        </w:rPr>
-        <w:t>but</w:t>
-      </w:r>
-      <w:proofErr w:type="spellEnd"/>
-      <w:r>
-        <w:rPr>
-          <w:rFonts w:ascii="Arial" w:hAnsi="Arial" w:cs="Arial"/>
-          <w:sz w:val="24"/>
-          <w:szCs w:val="24"/>
-          <w:lang w:val="es"/>
-        </w:rPr>
-        <w:t xml:space="preserve"> in </w:t>
-      </w:r>
-      <w:proofErr w:type="spellStart"/>
-      <w:r>
-        <w:rPr>
-          <w:rFonts w:ascii="Arial" w:hAnsi="Arial" w:cs="Arial"/>
-          <w:sz w:val="24"/>
-          <w:szCs w:val="24"/>
-          <w:lang w:val="es"/>
-        </w:rPr>
-        <w:t>the</w:t>
-      </w:r>
-      <w:proofErr w:type="spellEnd"/>
-      <w:r>
-        <w:rPr>
-          <w:rFonts w:ascii="Arial" w:hAnsi="Arial" w:cs="Arial"/>
-          <w:sz w:val="24"/>
-          <w:szCs w:val="24"/>
-          <w:lang w:val="es"/>
-        </w:rPr>
-        <w:t xml:space="preserve"> </w:t>
-      </w:r>
-      <w:proofErr w:type="spellStart"/>
-      <w:r>
-        <w:rPr>
-          <w:rFonts w:ascii="Arial" w:hAnsi="Arial" w:cs="Arial"/>
-          <w:sz w:val="24"/>
-          <w:szCs w:val="24"/>
-          <w:lang w:val="es"/>
-        </w:rPr>
         <w:t>development</w:t>
       </w:r>
       <w:proofErr w:type="spellEnd"/>
@@ -2352,415 +2657,33 @@
         </w:rPr>
         <w:t xml:space="preserve"> of a </w:t>
       </w:r>
-      <w:proofErr w:type="spellStart"/>
-      <w:r>
-        <w:rPr>
-          <w:rFonts w:ascii="Arial" w:hAnsi="Arial" w:cs="Arial"/>
-          <w:sz w:val="24"/>
-          <w:szCs w:val="24"/>
-          <w:lang w:val="es"/>
-        </w:rPr>
-        <w:t>computer</w:t>
-      </w:r>
-      <w:proofErr w:type="spellEnd"/>
-      <w:r>
-        <w:rPr>
-          <w:rFonts w:ascii="Arial" w:hAnsi="Arial" w:cs="Arial"/>
-          <w:sz w:val="24"/>
-          <w:szCs w:val="24"/>
-          <w:lang w:val="es"/>
-        </w:rPr>
-        <w:t xml:space="preserve"> </w:t>
-      </w:r>
-      <w:proofErr w:type="spellStart"/>
-      <w:r>
-        <w:rPr>
-          <w:rFonts w:ascii="Arial" w:hAnsi="Arial" w:cs="Arial"/>
-          <w:sz w:val="24"/>
-          <w:szCs w:val="24"/>
-          <w:lang w:val="es"/>
-        </w:rPr>
-        <w:t>game</w:t>
-      </w:r>
-      <w:proofErr w:type="spellEnd"/>
-      <w:r>
-        <w:rPr>
-          <w:rFonts w:ascii="Arial" w:hAnsi="Arial" w:cs="Arial"/>
-          <w:sz w:val="24"/>
-          <w:szCs w:val="24"/>
-          <w:lang w:val="es"/>
-        </w:rPr>
-        <w:t xml:space="preserve">, </w:t>
-      </w:r>
-      <w:proofErr w:type="spellStart"/>
-      <w:r>
-        <w:rPr>
-          <w:rFonts w:ascii="Arial" w:hAnsi="Arial" w:cs="Arial"/>
-          <w:sz w:val="24"/>
-          <w:szCs w:val="24"/>
-          <w:lang w:val="es"/>
-        </w:rPr>
-        <w:t>with</w:t>
-      </w:r>
-      <w:proofErr w:type="spellEnd"/>
-      <w:r>
-        <w:rPr>
-          <w:rFonts w:ascii="Arial" w:hAnsi="Arial" w:cs="Arial"/>
-          <w:sz w:val="24"/>
-          <w:szCs w:val="24"/>
-          <w:lang w:val="es"/>
-        </w:rPr>
-        <w:t xml:space="preserve"> </w:t>
-      </w:r>
-      <w:proofErr w:type="spellStart"/>
-      <w:r>
-        <w:rPr>
-          <w:rFonts w:ascii="Arial" w:hAnsi="Arial" w:cs="Arial"/>
-          <w:sz w:val="24"/>
-          <w:szCs w:val="24"/>
-          <w:lang w:val="es"/>
-        </w:rPr>
-        <w:t>the</w:t>
-      </w:r>
-      <w:proofErr w:type="spellEnd"/>
-      <w:r>
-        <w:rPr>
-          <w:rFonts w:ascii="Arial" w:hAnsi="Arial" w:cs="Arial"/>
-          <w:sz w:val="24"/>
-          <w:szCs w:val="24"/>
-          <w:lang w:val="es"/>
-        </w:rPr>
-        <w:t xml:space="preserve"> </w:t>
-      </w:r>
-      <w:proofErr w:type="spellStart"/>
-      <w:r>
-        <w:rPr>
-          <w:rFonts w:ascii="Arial" w:hAnsi="Arial" w:cs="Arial"/>
-          <w:sz w:val="24"/>
-          <w:szCs w:val="24"/>
-          <w:lang w:val="es"/>
-        </w:rPr>
-        <w:t>purpose</w:t>
-      </w:r>
-      <w:proofErr w:type="spellEnd"/>
-      <w:r>
-        <w:rPr>
-          <w:rFonts w:ascii="Arial" w:hAnsi="Arial" w:cs="Arial"/>
-          <w:sz w:val="24"/>
-          <w:szCs w:val="24"/>
-          <w:lang w:val="es"/>
-        </w:rPr>
-        <w:t xml:space="preserve"> of </w:t>
-      </w:r>
-      <w:proofErr w:type="spellStart"/>
-      <w:r>
-        <w:rPr>
-          <w:rFonts w:ascii="Arial" w:hAnsi="Arial" w:cs="Arial"/>
-          <w:sz w:val="24"/>
-          <w:szCs w:val="24"/>
-          <w:lang w:val="es"/>
-        </w:rPr>
-        <w:t>comprehending</w:t>
-      </w:r>
-      <w:proofErr w:type="spellEnd"/>
-      <w:r>
-        <w:rPr>
-          <w:rFonts w:ascii="Arial" w:hAnsi="Arial" w:cs="Arial"/>
-          <w:sz w:val="24"/>
-          <w:szCs w:val="24"/>
-          <w:lang w:val="es"/>
-        </w:rPr>
-        <w:t xml:space="preserve"> </w:t>
-      </w:r>
-      <w:proofErr w:type="spellStart"/>
-      <w:r>
-        <w:rPr>
-          <w:rFonts w:ascii="Arial" w:hAnsi="Arial" w:cs="Arial"/>
-          <w:sz w:val="24"/>
-          <w:szCs w:val="24"/>
-          <w:lang w:val="es"/>
-        </w:rPr>
-        <w:t>if</w:t>
-      </w:r>
-      <w:proofErr w:type="spellEnd"/>
-      <w:r>
-        <w:rPr>
-          <w:rFonts w:ascii="Arial" w:hAnsi="Arial" w:cs="Arial"/>
-          <w:sz w:val="24"/>
-          <w:szCs w:val="24"/>
-          <w:lang w:val="es"/>
-        </w:rPr>
-        <w:t xml:space="preserve"> </w:t>
-      </w:r>
-      <w:proofErr w:type="spellStart"/>
-      <w:r>
-        <w:rPr>
-          <w:rFonts w:ascii="Arial" w:hAnsi="Arial" w:cs="Arial"/>
-          <w:sz w:val="24"/>
-          <w:szCs w:val="24"/>
-          <w:lang w:val="es"/>
-        </w:rPr>
-        <w:t>they</w:t>
-      </w:r>
-      <w:proofErr w:type="spellEnd"/>
-      <w:r>
-        <w:rPr>
-          <w:rFonts w:ascii="Arial" w:hAnsi="Arial" w:cs="Arial"/>
-          <w:sz w:val="24"/>
-          <w:szCs w:val="24"/>
-          <w:lang w:val="es"/>
-        </w:rPr>
-        <w:t xml:space="preserve"> are </w:t>
-      </w:r>
-      <w:proofErr w:type="spellStart"/>
-      <w:r>
-        <w:rPr>
-          <w:rFonts w:ascii="Arial" w:hAnsi="Arial" w:cs="Arial"/>
-          <w:sz w:val="24"/>
-          <w:szCs w:val="24"/>
-          <w:lang w:val="es"/>
-        </w:rPr>
-        <w:t>effective</w:t>
-      </w:r>
-      <w:proofErr w:type="spellEnd"/>
-      <w:r>
-        <w:rPr>
-          <w:rFonts w:ascii="Arial" w:hAnsi="Arial" w:cs="Arial"/>
-          <w:sz w:val="24"/>
-          <w:szCs w:val="24"/>
-          <w:lang w:val="es"/>
-        </w:rPr>
-        <w:t xml:space="preserve"> as a </w:t>
-      </w:r>
-      <w:proofErr w:type="spellStart"/>
-      <w:r>
-        <w:rPr>
-          <w:rFonts w:ascii="Arial" w:hAnsi="Arial" w:cs="Arial"/>
-          <w:sz w:val="24"/>
-          <w:szCs w:val="24"/>
-          <w:lang w:val="es"/>
-        </w:rPr>
-        <w:t>working</w:t>
-      </w:r>
-      <w:proofErr w:type="spellEnd"/>
-      <w:r>
-        <w:rPr>
-          <w:rFonts w:ascii="Arial" w:hAnsi="Arial" w:cs="Arial"/>
-          <w:sz w:val="24"/>
-          <w:szCs w:val="24"/>
-          <w:lang w:val="es"/>
-        </w:rPr>
-        <w:t xml:space="preserve"> </w:t>
-      </w:r>
-      <w:proofErr w:type="spellStart"/>
-      <w:r>
-        <w:rPr>
-          <w:rFonts w:ascii="Arial" w:hAnsi="Arial" w:cs="Arial"/>
-          <w:sz w:val="24"/>
-          <w:szCs w:val="24"/>
-          <w:lang w:val="es"/>
-        </w:rPr>
-        <w:t>methodology</w:t>
-      </w:r>
-      <w:proofErr w:type="spellEnd"/>
-      <w:r>
-        <w:rPr>
-          <w:rFonts w:ascii="Arial" w:hAnsi="Arial" w:cs="Arial"/>
-          <w:sz w:val="24"/>
-          <w:szCs w:val="24"/>
-          <w:lang w:val="es"/>
-        </w:rPr>
-        <w:t xml:space="preserve">, as </w:t>
-      </w:r>
-      <w:proofErr w:type="spellStart"/>
-      <w:r>
-        <w:rPr>
-          <w:rFonts w:ascii="Arial" w:hAnsi="Arial" w:cs="Arial"/>
-          <w:sz w:val="24"/>
-          <w:szCs w:val="24"/>
-          <w:lang w:val="es"/>
-        </w:rPr>
-        <w:t>well</w:t>
-      </w:r>
-      <w:proofErr w:type="spellEnd"/>
-      <w:r>
-        <w:rPr>
-          <w:rFonts w:ascii="Arial" w:hAnsi="Arial" w:cs="Arial"/>
-          <w:sz w:val="24"/>
-          <w:szCs w:val="24"/>
-          <w:lang w:val="es"/>
-        </w:rPr>
-        <w:t xml:space="preserve"> as </w:t>
-      </w:r>
-      <w:proofErr w:type="spellStart"/>
-      <w:r>
-        <w:rPr>
-          <w:rFonts w:ascii="Arial" w:hAnsi="Arial" w:cs="Arial"/>
-          <w:sz w:val="24"/>
-          <w:szCs w:val="24"/>
-          <w:lang w:val="es"/>
-        </w:rPr>
-        <w:t>understanding</w:t>
-      </w:r>
-      <w:proofErr w:type="spellEnd"/>
-      <w:r>
-        <w:rPr>
-          <w:rFonts w:ascii="Arial" w:hAnsi="Arial" w:cs="Arial"/>
-          <w:sz w:val="24"/>
-          <w:szCs w:val="24"/>
-          <w:lang w:val="es"/>
-        </w:rPr>
-        <w:t xml:space="preserve"> </w:t>
-      </w:r>
-      <w:proofErr w:type="spellStart"/>
-      <w:r>
-        <w:rPr>
-          <w:rFonts w:ascii="Arial" w:hAnsi="Arial" w:cs="Arial"/>
-          <w:sz w:val="24"/>
-          <w:szCs w:val="24"/>
-          <w:lang w:val="es"/>
-        </w:rPr>
-        <w:t>what</w:t>
-      </w:r>
-      <w:proofErr w:type="spellEnd"/>
-      <w:r>
-        <w:rPr>
-          <w:rFonts w:ascii="Arial" w:hAnsi="Arial" w:cs="Arial"/>
-          <w:sz w:val="24"/>
-          <w:szCs w:val="24"/>
-          <w:lang w:val="es"/>
-        </w:rPr>
-        <w:t xml:space="preserve"> </w:t>
-      </w:r>
-      <w:proofErr w:type="spellStart"/>
-      <w:r>
-        <w:rPr>
-          <w:rFonts w:ascii="Arial" w:hAnsi="Arial" w:cs="Arial"/>
-          <w:sz w:val="24"/>
-          <w:szCs w:val="24"/>
-          <w:lang w:val="es"/>
-        </w:rPr>
-        <w:t>could</w:t>
-      </w:r>
-      <w:proofErr w:type="spellEnd"/>
-      <w:r>
-        <w:rPr>
-          <w:rFonts w:ascii="Arial" w:hAnsi="Arial" w:cs="Arial"/>
-          <w:sz w:val="24"/>
-          <w:szCs w:val="24"/>
-          <w:lang w:val="es"/>
-        </w:rPr>
-        <w:t xml:space="preserve"> be </w:t>
-      </w:r>
-      <w:proofErr w:type="spellStart"/>
-      <w:r>
-        <w:rPr>
-          <w:rFonts w:ascii="Arial" w:hAnsi="Arial" w:cs="Arial"/>
-          <w:sz w:val="24"/>
-          <w:szCs w:val="24"/>
-          <w:lang w:val="es"/>
-        </w:rPr>
-        <w:t>improved</w:t>
-      </w:r>
-      <w:proofErr w:type="spellEnd"/>
-      <w:r>
-        <w:rPr>
-          <w:rFonts w:ascii="Arial" w:hAnsi="Arial" w:cs="Arial"/>
-          <w:sz w:val="24"/>
-          <w:szCs w:val="24"/>
-          <w:lang w:val="es"/>
-        </w:rPr>
-        <w:t xml:space="preserve"> to </w:t>
-      </w:r>
-      <w:proofErr w:type="spellStart"/>
-      <w:r>
-        <w:rPr>
-          <w:rFonts w:ascii="Arial" w:hAnsi="Arial" w:cs="Arial"/>
-          <w:sz w:val="24"/>
-          <w:szCs w:val="24"/>
-          <w:lang w:val="es"/>
-        </w:rPr>
-        <w:t>them</w:t>
-      </w:r>
-      <w:proofErr w:type="spellEnd"/>
-      <w:r>
-        <w:rPr>
-          <w:rFonts w:ascii="Arial" w:hAnsi="Arial" w:cs="Arial"/>
-          <w:sz w:val="24"/>
-          <w:szCs w:val="24"/>
-          <w:lang w:val="es"/>
-        </w:rPr>
-        <w:t xml:space="preserve">, to </w:t>
-      </w:r>
-      <w:proofErr w:type="spellStart"/>
-      <w:r>
-        <w:rPr>
-          <w:rFonts w:ascii="Arial" w:hAnsi="Arial" w:cs="Arial"/>
-          <w:sz w:val="24"/>
-          <w:szCs w:val="24"/>
-          <w:lang w:val="es"/>
-        </w:rPr>
-        <w:t>optimize</w:t>
-      </w:r>
-      <w:proofErr w:type="spellEnd"/>
-      <w:r>
-        <w:rPr>
-          <w:rFonts w:ascii="Arial" w:hAnsi="Arial" w:cs="Arial"/>
-          <w:sz w:val="24"/>
-          <w:szCs w:val="24"/>
-          <w:lang w:val="es"/>
-        </w:rPr>
-        <w:t xml:space="preserve"> </w:t>
-      </w:r>
-      <w:proofErr w:type="spellStart"/>
-      <w:r>
-        <w:rPr>
-          <w:rFonts w:ascii="Arial" w:hAnsi="Arial" w:cs="Arial"/>
-          <w:sz w:val="24"/>
-          <w:szCs w:val="24"/>
-          <w:lang w:val="es"/>
-        </w:rPr>
-        <w:t>the</w:t>
-      </w:r>
-      <w:proofErr w:type="spellEnd"/>
-      <w:r>
-        <w:rPr>
-          <w:rFonts w:ascii="Arial" w:hAnsi="Arial" w:cs="Arial"/>
-          <w:sz w:val="24"/>
-          <w:szCs w:val="24"/>
-          <w:lang w:val="es"/>
-        </w:rPr>
-        <w:t xml:space="preserve"> </w:t>
-      </w:r>
-      <w:proofErr w:type="spellStart"/>
-      <w:r>
-        <w:rPr>
-          <w:rFonts w:ascii="Arial" w:hAnsi="Arial" w:cs="Arial"/>
-          <w:sz w:val="24"/>
-          <w:szCs w:val="24"/>
-          <w:lang w:val="es"/>
-        </w:rPr>
-        <w:t>development</w:t>
-      </w:r>
-      <w:proofErr w:type="spellEnd"/>
-      <w:r>
-        <w:rPr>
-          <w:rFonts w:ascii="Arial" w:hAnsi="Arial" w:cs="Arial"/>
-          <w:sz w:val="24"/>
-          <w:szCs w:val="24"/>
-          <w:lang w:val="es"/>
-        </w:rPr>
-        <w:t xml:space="preserve"> of a software </w:t>
-      </w:r>
-      <w:proofErr w:type="spellStart"/>
-      <w:r>
-        <w:rPr>
-          <w:rFonts w:ascii="Arial" w:hAnsi="Arial" w:cs="Arial"/>
-          <w:sz w:val="24"/>
-          <w:szCs w:val="24"/>
-          <w:lang w:val="es"/>
-        </w:rPr>
-        <w:t>proyect</w:t>
+      <w:r>
+        <w:rPr>
+          <w:rFonts w:ascii="Arial" w:hAnsi="Arial" w:cs="Arial"/>
+          <w:sz w:val="24"/>
+          <w:szCs w:val="24"/>
+          <w:lang w:val="es"/>
+        </w:rPr>
+        <w:t xml:space="preserve">software </w:t>
+      </w:r>
+      <w:proofErr w:type="spellStart"/>
+      <w:r>
+        <w:rPr>
+          <w:rFonts w:ascii="Arial" w:hAnsi="Arial" w:cs="Arial"/>
+          <w:sz w:val="24"/>
+          <w:szCs w:val="24"/>
+          <w:lang w:val="es"/>
+        </w:rPr>
+        <w:t>proj</w:t>
+      </w:r>
+      <w:r>
+        <w:rPr>
+          <w:rFonts w:ascii="Arial" w:hAnsi="Arial" w:cs="Arial"/>
+          <w:sz w:val="24"/>
+          <w:szCs w:val="24"/>
+          <w:lang w:val="es"/>
+        </w:rPr>
+        <w:t>ect</w:t>
       </w:r>
       <w:proofErr w:type="spellEnd"/>
       <w:r>
@@ -2782,6 +2705,21 @@
         <w:rPr>
           <w:rFonts w:ascii="Calibri" w:hAnsi="Calibri" w:cs="Calibri"/>
           <w:lang w:val="es"/>
+        </w:rPr>
+      </w:pPr>
+    </w:p>
+    <w:p>
+      <w:pPr>
+        <w:pStyle w:val="NormalWeb"/>
+        <w:shd w:val="clear" w:color="auto" w:fill="FFFFFF"/>
+        <w:spacing w:before="0" w:beforeAutospacing="0" w:after="225" w:afterAutospacing="0"/>
+        <w:jc w:val="right"/>
+        <w:rPr>
+          <w:rFonts w:ascii="Arial" w:hAnsi="Arial" w:cs="Arial"/>
+          <w:b/>
+          <w:color w:val="000000"/>
+          <w:sz w:val="36"/>
+          <w:szCs w:val="21"/>
         </w:rPr>
       </w:pPr>
     </w:p>
@@ -3920,26 +3858,36 @@
         <w:pStyle w:val="NormalWeb"/>
         <w:shd w:val="clear" w:color="auto" w:fill="FFFFFF"/>
         <w:spacing w:before="0" w:beforeAutospacing="0" w:after="225" w:afterAutospacing="0"/>
-        <w:rPr>
-          <w:rFonts w:ascii="Arial" w:hAnsi="Arial" w:cs="Arial"/>
-          <w:color w:val="000000"/>
-          <w:szCs w:val="21"/>
-        </w:rPr>
-      </w:pPr>
-      <w:r>
-        <w:rPr>
-          <w:rFonts w:ascii="Arial" w:hAnsi="Arial" w:cs="Arial"/>
-          <w:color w:val="000000"/>
-          <w:szCs w:val="21"/>
-        </w:rPr>
-        <w:t>Para comenzar, nos pondremos en contexto con lo que son las metodologías agiles usadas para el desarrollo de software en la actualidad, además de los elementos que se usan en conjunto con ellas (Controladores de versión). Luego hablaremos acerca de Python, el lenguaje elegido para llevar a cabo este proyecto, y de la librería que contiene las funciones que nos permitieron desarrollar el juego.</w:t>
-      </w:r>
-    </w:p>
-    <w:p>
-      <w:pPr>
-        <w:pStyle w:val="NormalWeb"/>
-        <w:shd w:val="clear" w:color="auto" w:fill="FFFFFF"/>
-        <w:spacing w:before="0" w:beforeAutospacing="0" w:after="225" w:afterAutospacing="0"/>
+        <w:jc w:val="both"/>
+        <w:rPr>
+          <w:rFonts w:ascii="Arial" w:hAnsi="Arial" w:cs="Arial"/>
+          <w:color w:val="000000"/>
+          <w:szCs w:val="21"/>
+        </w:rPr>
+      </w:pPr>
+      <w:r>
+        <w:rPr>
+          <w:rFonts w:ascii="Arial" w:hAnsi="Arial" w:cs="Arial"/>
+          <w:color w:val="000000"/>
+          <w:szCs w:val="21"/>
+        </w:rPr>
+        <w:t>Para comenzar, nos pondremos en contexto con lo que son las metodologías agiles usadas para el desarrollo de software en la actualidad, además de los elementos que se usan en conjunto con ellas (Controladores de versión). Luego hablaremos acerca de Python, el lenguaje elegido para llevar a cabo este</w:t>
+      </w:r>
+      <w:r>
+        <w:rPr>
+          <w:rFonts w:ascii="Arial" w:hAnsi="Arial" w:cs="Arial"/>
+          <w:color w:val="000000"/>
+          <w:szCs w:val="21"/>
+        </w:rPr>
+        <w:t xml:space="preserve"> proyecto, y de la librería utilizada para el desarrollo del juego.</w:t>
+      </w:r>
+    </w:p>
+    <w:p>
+      <w:pPr>
+        <w:pStyle w:val="NormalWeb"/>
+        <w:shd w:val="clear" w:color="auto" w:fill="FFFFFF"/>
+        <w:spacing w:before="0" w:beforeAutospacing="0" w:after="225" w:afterAutospacing="0"/>
+        <w:jc w:val="both"/>
         <w:rPr>
           <w:rFonts w:ascii="Arial" w:hAnsi="Arial" w:cs="Arial"/>
           <w:color w:val="000000"/>
@@ -3994,6 +3942,7 @@
         <w:pStyle w:val="NormalWeb"/>
         <w:shd w:val="clear" w:color="auto" w:fill="FFFFFF"/>
         <w:spacing w:before="0" w:beforeAutospacing="0" w:after="225" w:afterAutospacing="0"/>
+        <w:jc w:val="both"/>
         <w:rPr>
           <w:rFonts w:ascii="Arial" w:hAnsi="Arial" w:cs="Arial"/>
           <w:color w:val="000000"/>
@@ -4014,6 +3963,7 @@
         <w:pStyle w:val="NormalWeb"/>
         <w:shd w:val="clear" w:color="auto" w:fill="FFFFFF"/>
         <w:spacing w:before="0" w:beforeAutospacing="0" w:after="225" w:afterAutospacing="0"/>
+        <w:jc w:val="both"/>
         <w:rPr>
           <w:rFonts w:ascii="Arial" w:hAnsi="Arial" w:cs="Arial"/>
           <w:color w:val="000000"/>
@@ -4034,6 +3984,7 @@
         <w:pStyle w:val="NormalWeb"/>
         <w:shd w:val="clear" w:color="auto" w:fill="FFFFFF"/>
         <w:spacing w:before="0" w:beforeAutospacing="0" w:after="225" w:afterAutospacing="0"/>
+        <w:jc w:val="both"/>
         <w:rPr>
           <w:rFonts w:ascii="Arial" w:hAnsi="Arial" w:cs="Arial"/>
           <w:color w:val="000000"/>
@@ -4054,6 +4005,7 @@
         <w:pStyle w:val="NormalWeb"/>
         <w:shd w:val="clear" w:color="auto" w:fill="FFFFFF"/>
         <w:spacing w:before="0" w:beforeAutospacing="0" w:after="225" w:afterAutospacing="0"/>
+        <w:jc w:val="both"/>
         <w:rPr>
           <w:rFonts w:ascii="Arial" w:hAnsi="Arial" w:cs="Arial"/>
           <w:color w:val="000000"/>
@@ -4067,65 +4019,409 @@
           <w:szCs w:val="21"/>
         </w:rPr>
         <w:t>Para lograr una buena gestión del proyecto, se utilizan los controladores de versiones  junto con estas metodologías. Estos son sistemas que nos permiten tener varias versiones un mismo proyecto, para que cada miembro trabaje en una rama haciendo las modificaciones que desee.</w:t>
+      </w:r>
+    </w:p>
+    <w:p>
+      <w:pPr>
+        <w:pStyle w:val="NormalWeb"/>
+        <w:shd w:val="clear" w:color="auto" w:fill="FFFFFF"/>
+        <w:spacing w:before="0" w:beforeAutospacing="0" w:after="225" w:afterAutospacing="0"/>
+        <w:jc w:val="both"/>
+        <w:rPr>
+          <w:rFonts w:ascii="Arial" w:hAnsi="Arial" w:cs="Arial"/>
+          <w:color w:val="000000"/>
+          <w:szCs w:val="21"/>
+        </w:rPr>
+      </w:pPr>
+      <w:r>
+        <w:rPr>
+          <w:rFonts w:ascii="Arial" w:hAnsi="Arial" w:cs="Arial"/>
+          <w:color w:val="000000"/>
+          <w:szCs w:val="21"/>
+        </w:rPr>
+        <w:t xml:space="preserve">Python es un lenguaje creado a finales de los años ochenta, de alto nivel, y es multiparadigma, es decir que aplica tanto al paradigma de programación funcional, como al paradigma orientado a objetos. Además, fue creado como un lenguaje que tenga una sintaxis que permita que sea legible fácilmente. Por estas razones, junto con el hecho de que sea código abierto, han aportado a </w:t>
+      </w:r>
+      <w:r>
+        <w:rPr>
+          <w:rFonts w:ascii="Arial" w:hAnsi="Arial" w:cs="Arial"/>
+          <w:color w:val="000000"/>
+          <w:szCs w:val="21"/>
+        </w:rPr>
+        <w:t>que sea uno de los lenguajes más utilizados en la actualidad, para diversas implementaciones, entre ellas juegos de computadora, siendo algunos ejemplos concretos de esto Metin2 o Frets on Fire.</w:t>
+      </w:r>
+    </w:p>
+    <w:p>
+      <w:pPr>
+        <w:pStyle w:val="NormalWeb"/>
+        <w:shd w:val="clear" w:color="auto" w:fill="FFFFFF"/>
+        <w:spacing w:before="0" w:beforeAutospacing="0" w:after="225" w:afterAutospacing="0"/>
+        <w:jc w:val="both"/>
+        <w:rPr>
+          <w:rFonts w:ascii="Arial" w:hAnsi="Arial" w:cs="Arial"/>
+          <w:color w:val="000000"/>
+          <w:szCs w:val="21"/>
+        </w:rPr>
+      </w:pPr>
+      <w:r>
+        <w:rPr>
+          <w:rFonts w:ascii="Arial" w:hAnsi="Arial" w:cs="Arial"/>
+          <w:color w:val="000000"/>
+          <w:szCs w:val="21"/>
+        </w:rPr>
+        <w:t>La librería utilizada para llevar a cabo estos proyectos es Pygame, que posee d</w:t>
+      </w:r>
+      <w:r>
+        <w:rPr>
+          <w:rFonts w:ascii="Arial" w:hAnsi="Arial" w:cs="Arial"/>
+          <w:color w:val="000000"/>
+          <w:szCs w:val="21"/>
+        </w:rPr>
+        <w:t xml:space="preserve">iversos módulos que facilitan la creación de juegos mediante el manejo de sprites (pequeños dibujos en mapas de bits para representar personajes, elementos, etc.). </w:t>
+      </w:r>
+    </w:p>
+    <w:p>
+      <w:pPr>
+        <w:pStyle w:val="NormalWeb"/>
+        <w:shd w:val="clear" w:color="auto" w:fill="FFFFFF"/>
+        <w:spacing w:before="0" w:beforeAutospacing="0" w:after="225" w:afterAutospacing="0"/>
+        <w:jc w:val="right"/>
+        <w:rPr>
+          <w:rFonts w:ascii="Arial" w:hAnsi="Arial" w:cs="Arial"/>
+          <w:b/>
+          <w:color w:val="000000"/>
+          <w:sz w:val="28"/>
+          <w:szCs w:val="28"/>
+        </w:rPr>
+      </w:pPr>
+      <w:r>
+        <w:rPr>
+          <w:rFonts w:ascii="Arial" w:hAnsi="Arial" w:cs="Arial"/>
+          <w:b/>
+          <w:color w:val="000000"/>
+          <w:sz w:val="28"/>
+          <w:szCs w:val="28"/>
+        </w:rPr>
+        <w:lastRenderedPageBreak/>
+        <w:t>ESTADO DE LA CUESTION</w:t>
+      </w:r>
+      <w:r>
+        <w:rPr>
+          <w:rFonts w:ascii="Arial" w:hAnsi="Arial" w:cs="Arial"/>
+          <w:b/>
+          <w:color w:val="000000"/>
+          <w:sz w:val="28"/>
+          <w:szCs w:val="28"/>
+        </w:rPr>
+        <w:br/>
+      </w:r>
+    </w:p>
+    <w:p>
+      <w:pPr>
+        <w:pStyle w:val="NormalWeb"/>
+        <w:shd w:val="clear" w:color="auto" w:fill="FFFFFF"/>
+        <w:spacing w:before="0" w:beforeAutospacing="0" w:after="225" w:afterAutospacing="0"/>
+        <w:jc w:val="both"/>
+        <w:rPr>
+          <w:rFonts w:ascii="Arial" w:hAnsi="Arial" w:cs="Arial"/>
+          <w:color w:val="000000"/>
+          <w:szCs w:val="21"/>
+        </w:rPr>
+      </w:pPr>
+      <w:r>
+        <w:rPr>
+          <w:rFonts w:ascii="Arial" w:hAnsi="Arial" w:cs="Arial"/>
+          <w:color w:val="000000"/>
+          <w:szCs w:val="21"/>
+        </w:rPr>
+        <w:t xml:space="preserve">Como primera instancia, nos pondremos en contexto acerca de las metodologías de desarrollo de software previamente explicadas, hablando de la metodología </w:t>
+      </w:r>
+      <w:r>
+        <w:rPr>
+          <w:rFonts w:ascii="Arial" w:hAnsi="Arial" w:cs="Arial"/>
+          <w:color w:val="000000"/>
+          <w:szCs w:val="21"/>
+        </w:rPr>
+        <w:t>más</w:t>
+      </w:r>
+      <w:r>
+        <w:rPr>
+          <w:rFonts w:ascii="Arial" w:hAnsi="Arial" w:cs="Arial"/>
+          <w:color w:val="000000"/>
+          <w:szCs w:val="21"/>
+        </w:rPr>
+        <w:t xml:space="preserve"> utilizada previamente a la aparición de las metodologías </w:t>
+      </w:r>
+      <w:r>
+        <w:rPr>
+          <w:rFonts w:ascii="Arial" w:hAnsi="Arial" w:cs="Arial"/>
+          <w:color w:val="000000"/>
+          <w:szCs w:val="21"/>
+        </w:rPr>
+        <w:t xml:space="preserve">ágiles, explicando sus características, para luego detallar un poco más de porque se reemplazó por las metodologías </w:t>
+      </w:r>
+      <w:r>
+        <w:rPr>
+          <w:rFonts w:ascii="Arial" w:hAnsi="Arial" w:cs="Arial"/>
+          <w:color w:val="000000"/>
+          <w:szCs w:val="21"/>
+        </w:rPr>
+        <w:t>ágiles. Luego, hablaremos del sistema de control de proyecto trabajado con las metodologías</w:t>
+      </w:r>
+      <w:r>
+        <w:rPr>
+          <w:rFonts w:ascii="Arial" w:hAnsi="Arial" w:cs="Arial"/>
+          <w:color w:val="000000"/>
+          <w:szCs w:val="21"/>
+        </w:rPr>
+        <w:t>, para terminar explicando brevemente el trabajo que debimos realizar.</w:t>
+      </w:r>
+    </w:p>
+    <w:p>
+      <w:pPr>
+        <w:pStyle w:val="NormalWeb"/>
+        <w:shd w:val="clear" w:color="auto" w:fill="FFFFFF"/>
+        <w:spacing w:before="0" w:beforeAutospacing="0" w:after="225" w:afterAutospacing="0"/>
+        <w:jc w:val="both"/>
+        <w:rPr>
+          <w:rFonts w:ascii="Arial" w:hAnsi="Arial" w:cs="Arial"/>
+          <w:color w:val="000000"/>
+          <w:szCs w:val="21"/>
+        </w:rPr>
+      </w:pPr>
+      <w:r>
+        <w:rPr>
+          <w:rFonts w:ascii="Arial" w:hAnsi="Arial" w:cs="Arial"/>
+          <w:color w:val="000000"/>
+          <w:szCs w:val="21"/>
+        </w:rPr>
+        <w:t>Previa a la utilización de las metodologías agiles, las empresas optaban por utilizar la metodología de Cascada (o Waterfall), una metodología muy estructurada en su aplicación, lo que llevaba al inconveniente de que si surgía la necesidad de algún cambio importante o que abarque muchas áreas del proyecto, obligaba a comenzar el proyecto desde cero, lo que resultaba en un gran gasto económico y de tiempo.</w:t>
+      </w:r>
+    </w:p>
+    <w:p>
+      <w:pPr>
+        <w:pStyle w:val="NormalWeb"/>
+        <w:shd w:val="clear" w:color="auto" w:fill="FFFFFF"/>
+        <w:spacing w:before="0" w:beforeAutospacing="0" w:after="225" w:afterAutospacing="0"/>
+        <w:jc w:val="both"/>
+        <w:rPr>
+          <w:rFonts w:ascii="Arial" w:hAnsi="Arial" w:cs="Arial"/>
+          <w:color w:val="000000"/>
+          <w:szCs w:val="21"/>
+        </w:rPr>
+      </w:pPr>
+      <w:r>
+        <w:rPr>
+          <w:rFonts w:ascii="Arial" w:hAnsi="Arial" w:cs="Arial"/>
+          <w:color w:val="000000"/>
+          <w:szCs w:val="21"/>
+        </w:rPr>
+        <w:t>En este marco se da la aparición de las metodologías ágiles. Debido a su flexibilidad ante cambios o dificultades presentadas en el desarrollo, permitía adaptar el proyecto a estos cambios. Otra característica muy importante de sus marcos de trabajo, es la autogestión de desarrolladores del proyecto: entre los miembros se definen los tiempos y se hace la distribución de tareas del mismo, logrando que quienes aporten al proyecto sean los que tengan el mayor control del mismo.</w:t>
+      </w:r>
+    </w:p>
+    <w:p>
+      <w:pPr>
+        <w:pStyle w:val="NormalWeb"/>
+        <w:shd w:val="clear" w:color="auto" w:fill="FFFFFF"/>
+        <w:spacing w:before="0" w:beforeAutospacing="0" w:after="225" w:afterAutospacing="0"/>
+        <w:jc w:val="both"/>
+        <w:rPr>
+          <w:rFonts w:ascii="Arial" w:hAnsi="Arial" w:cs="Arial"/>
+          <w:color w:val="000000"/>
+          <w:szCs w:val="21"/>
+        </w:rPr>
+      </w:pPr>
+      <w:r>
+        <w:rPr>
+          <w:rFonts w:ascii="Arial" w:hAnsi="Arial" w:cs="Arial"/>
+          <w:color w:val="000000"/>
+          <w:szCs w:val="21"/>
+        </w:rPr>
+        <w:t>Estas metodologías usualmente se trabajan en conjunto con los llamados controladores de versiones: sistemas en línea que permiten tener varias versiones del mismo proyecto software (denominado “repositorio”), donde los miembros del proyecto trabajan en “ramas”, (“</w:t>
+      </w:r>
+      <w:proofErr w:type="spellStart"/>
+      <w:r>
+        <w:rPr>
+          <w:rFonts w:ascii="Arial" w:hAnsi="Arial" w:cs="Arial"/>
+          <w:color w:val="000000"/>
+          <w:szCs w:val="21"/>
+        </w:rPr>
+        <w:t>branches</w:t>
+      </w:r>
+      <w:proofErr w:type="spellEnd"/>
+      <w:r>
+        <w:rPr>
+          <w:rFonts w:ascii="Arial" w:hAnsi="Arial" w:cs="Arial"/>
+          <w:color w:val="000000"/>
+          <w:szCs w:val="21"/>
+        </w:rPr>
+        <w:t>” en inglés) realizando sus distintos aportes. Uno de los más utilizados es GIThub.</w:t>
+      </w:r>
+    </w:p>
+    <w:p>
+      <w:pPr>
+        <w:pStyle w:val="NormalWeb"/>
+        <w:shd w:val="clear" w:color="auto" w:fill="FFFFFF"/>
+        <w:spacing w:before="0" w:beforeAutospacing="0" w:after="225" w:afterAutospacing="0"/>
+        <w:jc w:val="both"/>
+        <w:rPr>
+          <w:rFonts w:ascii="Arial" w:hAnsi="Arial" w:cs="Arial"/>
+          <w:color w:val="000000"/>
+          <w:szCs w:val="21"/>
+        </w:rPr>
+      </w:pPr>
+      <w:r>
+        <w:rPr>
+          <w:rFonts w:ascii="Arial" w:hAnsi="Arial" w:cs="Arial"/>
+          <w:color w:val="000000"/>
+          <w:szCs w:val="21"/>
+        </w:rPr>
+        <w:t>En nuestro caso, se nos presentó el desafío de construir un juego de computadora utilizando las metodologías y sistemas previamente mencionados y explicados, además de utilizar un lenguaje con el que no estábamos familiarizados, pero que resultó bastante simple de comprender debido a sus características principales</w:t>
+      </w:r>
+    </w:p>
+    <w:p>
+      <w:pPr>
+        <w:pStyle w:val="NormalWeb"/>
+        <w:shd w:val="clear" w:color="auto" w:fill="FFFFFF"/>
+        <w:spacing w:before="0" w:beforeAutospacing="0" w:after="225" w:afterAutospacing="0"/>
+        <w:rPr>
+          <w:rFonts w:ascii="Arial" w:hAnsi="Arial" w:cs="Arial"/>
+          <w:color w:val="000000"/>
+          <w:szCs w:val="21"/>
+        </w:rPr>
+      </w:pPr>
+    </w:p>
+    <w:p>
+      <w:pPr>
+        <w:pStyle w:val="NormalWeb"/>
+        <w:shd w:val="clear" w:color="auto" w:fill="FFFFFF"/>
+        <w:spacing w:before="0" w:beforeAutospacing="0" w:after="225" w:afterAutospacing="0"/>
+        <w:jc w:val="both"/>
+        <w:rPr>
+          <w:rFonts w:ascii="Arial" w:hAnsi="Arial" w:cs="Arial"/>
+          <w:color w:val="000000"/>
+          <w:szCs w:val="21"/>
+        </w:rPr>
+      </w:pPr>
+      <w:r>
+        <w:rPr>
+          <w:rFonts w:ascii="Arial" w:hAnsi="Arial" w:cs="Arial"/>
+          <w:b/>
+          <w:color w:val="FF0000"/>
+          <w:szCs w:val="21"/>
+        </w:rPr>
+        <w:sym w:font="Wingdings" w:char="F0E0"/>
+      </w:r>
+      <w:r>
+        <w:rPr>
+          <w:rFonts w:ascii="Arial" w:hAnsi="Arial" w:cs="Arial"/>
+          <w:b/>
+          <w:color w:val="FF0000"/>
+          <w:szCs w:val="21"/>
+        </w:rPr>
+        <w:t>ESTADO DE C ESCRITO POR TINCHO</w:t>
+      </w:r>
+      <w:r>
+        <w:rPr>
+          <w:rFonts w:ascii="Arial" w:hAnsi="Arial" w:cs="Arial"/>
+          <w:b/>
+          <w:color w:val="FF0000"/>
+          <w:szCs w:val="21"/>
+        </w:rPr>
+        <w:t>// ME GUSTA MAS COMO</w:t>
       </w:r>
       <w:bookmarkStart w:id="0" w:name="_GoBack"/>
       <w:bookmarkEnd w:id="0"/>
-    </w:p>
-    <w:p>
-      <w:pPr>
-        <w:pStyle w:val="NormalWeb"/>
-        <w:shd w:val="clear" w:color="auto" w:fill="FFFFFF"/>
-        <w:spacing w:before="0" w:beforeAutospacing="0" w:after="225" w:afterAutospacing="0"/>
-        <w:rPr>
-          <w:rFonts w:ascii="Arial" w:hAnsi="Arial" w:cs="Arial"/>
-          <w:color w:val="000000"/>
-          <w:szCs w:val="21"/>
-        </w:rPr>
-      </w:pPr>
-      <w:r>
-        <w:rPr>
-          <w:rFonts w:ascii="Arial" w:hAnsi="Arial" w:cs="Arial"/>
-          <w:color w:val="000000"/>
-          <w:szCs w:val="21"/>
-        </w:rPr>
-        <w:t xml:space="preserve">Python es un lenguaje creado a finales de los años ochenta, de alto nivel, y es multiparadigma, es decir que aplica tanto al paradigma de programación funcional, como al paradigma orientado a objetos. Además, fue creado como un lenguaje que tenga una sintaxis que permita que sea legible fácilmente. Por estas razones, junto con el hecho de que sea código abierto, han aportado a </w:t>
-      </w:r>
-      <w:r>
-        <w:rPr>
-          <w:rFonts w:ascii="Arial" w:hAnsi="Arial" w:cs="Arial"/>
-          <w:color w:val="000000"/>
-          <w:szCs w:val="21"/>
-        </w:rPr>
-        <w:t>que sea uno de los lenguajes más utilizados en la actualidad, para diversas implementaciones, entre ellas juegos de computadora, siendo algunos ejemplos concretos de esto Metin2 o Frets on Fire.</w:t>
-      </w:r>
-    </w:p>
-    <w:p>
-      <w:pPr>
-        <w:pStyle w:val="NormalWeb"/>
-        <w:shd w:val="clear" w:color="auto" w:fill="FFFFFF"/>
-        <w:spacing w:before="0" w:beforeAutospacing="0" w:after="225" w:afterAutospacing="0"/>
-        <w:rPr>
-          <w:rFonts w:ascii="Arial" w:hAnsi="Arial" w:cs="Arial"/>
-          <w:color w:val="000000"/>
-          <w:szCs w:val="21"/>
-        </w:rPr>
-      </w:pPr>
-      <w:r>
-        <w:rPr>
-          <w:rFonts w:ascii="Arial" w:hAnsi="Arial" w:cs="Arial"/>
-          <w:color w:val="000000"/>
-          <w:szCs w:val="21"/>
-        </w:rPr>
-        <w:t>La librería utilizada para llevar a cabo estos proyectos es Pygame, que posee d</w:t>
-      </w:r>
-      <w:r>
-        <w:rPr>
-          <w:rFonts w:ascii="Arial" w:hAnsi="Arial" w:cs="Arial"/>
-          <w:color w:val="000000"/>
-          <w:szCs w:val="21"/>
-        </w:rPr>
-        <w:t xml:space="preserve">iversos módulos que facilitan la creación de juegos mediante el manejo de sprites </w:t>
-      </w:r>
+      <w:r>
+        <w:rPr>
+          <w:rFonts w:ascii="Arial" w:hAnsi="Arial" w:cs="Arial"/>
+          <w:b/>
+          <w:color w:val="FF0000"/>
+          <w:szCs w:val="21"/>
+        </w:rPr>
+        <w:t xml:space="preserve"> PRESENTACION DEL PROBLEMA.</w:t>
+      </w:r>
+      <w:r>
+        <w:rPr>
+          <w:rFonts w:ascii="Arial" w:hAnsi="Arial" w:cs="Arial"/>
+          <w:color w:val="FF0000"/>
+          <w:szCs w:val="21"/>
+        </w:rPr>
+        <w:t xml:space="preserve"> </w:t>
+      </w:r>
+      <w:r>
+        <w:rPr>
+          <w:rFonts w:ascii="Arial" w:hAnsi="Arial" w:cs="Arial"/>
+          <w:color w:val="000000"/>
+          <w:szCs w:val="21"/>
+        </w:rPr>
+        <w:sym w:font="Wingdings" w:char="F0DF"/>
+      </w:r>
+      <w:r>
+        <w:rPr>
+          <w:rFonts w:ascii="Arial" w:hAnsi="Arial" w:cs="Arial"/>
+          <w:color w:val="000000"/>
+          <w:szCs w:val="21"/>
+        </w:rPr>
+        <w:t xml:space="preserve"> </w:t>
+      </w:r>
+      <w:r>
+        <w:rPr>
+          <w:rFonts w:ascii="Arial" w:hAnsi="Arial" w:cs="Arial"/>
+          <w:color w:val="000000"/>
+          <w:szCs w:val="21"/>
+        </w:rPr>
+        <w:t>Lo primero que debíamos hacer era aprender más acerca de Python y Pygame, lenguaje el cual hasta el momento no había utilizado ninguno de los integrantes pero al estar familiarizados con la programación en sí, no tuvimos mayores dificultades al aprenderlo ya que es un lenguaje muy intuitivo y de alto nivel.</w:t>
+      </w:r>
+    </w:p>
+    <w:p>
+      <w:pPr>
+        <w:pStyle w:val="NormalWeb"/>
+        <w:shd w:val="clear" w:color="auto" w:fill="FFFFFF"/>
+        <w:spacing w:before="0" w:beforeAutospacing="0" w:after="225" w:afterAutospacing="0"/>
+        <w:jc w:val="both"/>
+        <w:rPr>
+          <w:rFonts w:ascii="Arial" w:hAnsi="Arial" w:cs="Arial"/>
+          <w:color w:val="000000"/>
+          <w:szCs w:val="21"/>
+        </w:rPr>
+      </w:pPr>
+      <w:r>
+        <w:rPr>
+          <w:rFonts w:ascii="Arial" w:hAnsi="Arial" w:cs="Arial"/>
+          <w:color w:val="000000"/>
+          <w:szCs w:val="21"/>
+        </w:rPr>
+        <w:t xml:space="preserve">Al momento de comenzar con el desarrollo lo primero era realizar la distribución de las </w:t>
+      </w:r>
+      <w:r>
+        <w:rPr>
+          <w:rFonts w:ascii="Arial" w:hAnsi="Arial" w:cs="Arial"/>
+          <w:color w:val="000000"/>
+          <w:szCs w:val="21"/>
+        </w:rPr>
+        <w:t>tareas,</w:t>
+      </w:r>
+      <w:r>
+        <w:rPr>
+          <w:rFonts w:ascii="Arial" w:hAnsi="Arial" w:cs="Arial"/>
+          <w:color w:val="000000"/>
+          <w:szCs w:val="21"/>
+        </w:rPr>
+        <w:t xml:space="preserve"> para esto también tuvimos que familiarizarnos con Kanban, el cual tampoco tuvo mucha complejidad en ser utilizado.</w:t>
+      </w:r>
+    </w:p>
+    <w:p>
+      <w:pPr>
+        <w:pStyle w:val="NormalWeb"/>
+        <w:shd w:val="clear" w:color="auto" w:fill="FFFFFF"/>
+        <w:spacing w:before="0" w:beforeAutospacing="0" w:after="225" w:afterAutospacing="0"/>
+        <w:jc w:val="both"/>
+        <w:rPr>
+          <w:rFonts w:ascii="Arial" w:hAnsi="Arial" w:cs="Arial"/>
+          <w:color w:val="000000"/>
+          <w:szCs w:val="21"/>
+        </w:rPr>
+      </w:pPr>
       <w:r>
         <w:rPr>
           <w:rFonts w:ascii="Arial" w:hAnsi="Arial" w:cs="Arial"/>
@@ -4133,7 +4429,15 @@
           <w:szCs w:val="21"/>
         </w:rPr>
         <w:lastRenderedPageBreak/>
-        <w:t xml:space="preserve">(pequeños dibujos en mapas de bits para representar personajes, elementos, etc.). </w:t>
+        <w:t xml:space="preserve">Decidimos que todos deberíamos aportar algo en </w:t>
+      </w:r>
+      <w:r>
+        <w:rPr>
+          <w:rFonts w:ascii="Arial" w:hAnsi="Arial" w:cs="Arial"/>
+          <w:color w:val="000000"/>
+          <w:szCs w:val="21"/>
+        </w:rPr>
+        <w:t>cada tramo del proyecto, tanto de documentación como de programación. Siempre intentando desarrollar bajo el marco de trabajo solicitado.</w:t>
       </w:r>
     </w:p>
     <w:p>
@@ -4144,6 +4448,63 @@
         <w:jc w:val="both"/>
         <w:rPr>
           <w:rFonts w:ascii="Arial" w:hAnsi="Arial" w:cs="Arial"/>
+          <w:color w:val="000000"/>
+          <w:szCs w:val="21"/>
+        </w:rPr>
+      </w:pPr>
+      <w:r>
+        <w:rPr>
+          <w:rFonts w:ascii="Arial" w:hAnsi="Arial" w:cs="Arial"/>
+          <w:color w:val="000000"/>
+          <w:szCs w:val="21"/>
+        </w:rPr>
+        <w:t xml:space="preserve">Consideramos que para el desarrollo de videojuegos, lo más eficiente es utilizar metodologías agiles ya que siempre se presentan cambios o se quiere agregar algo al programa y de este modo no se complica agregar estas modificaciones mientras se está programando el juego. Además, el hecho de poder </w:t>
+      </w:r>
+      <w:proofErr w:type="spellStart"/>
+      <w:r>
+        <w:rPr>
+          <w:rFonts w:ascii="Arial" w:hAnsi="Arial" w:cs="Arial"/>
+          <w:color w:val="000000"/>
+          <w:szCs w:val="21"/>
+        </w:rPr>
+        <w:t>autogestionar</w:t>
+      </w:r>
+      <w:proofErr w:type="spellEnd"/>
+      <w:r>
+        <w:rPr>
+          <w:rFonts w:ascii="Arial" w:hAnsi="Arial" w:cs="Arial"/>
+          <w:color w:val="000000"/>
+          <w:szCs w:val="21"/>
+        </w:rPr>
+        <w:t xml:space="preserve"> las tareas fue muy útil ya que cada uno tomo la tarea con la cual se sentía </w:t>
+      </w:r>
+      <w:proofErr w:type="spellStart"/>
+      <w:r>
+        <w:rPr>
+          <w:rFonts w:ascii="Arial" w:hAnsi="Arial" w:cs="Arial"/>
+          <w:color w:val="000000"/>
+          <w:szCs w:val="21"/>
+        </w:rPr>
+        <w:t>mas</w:t>
+      </w:r>
+      <w:proofErr w:type="spellEnd"/>
+      <w:r>
+        <w:rPr>
+          <w:rFonts w:ascii="Arial" w:hAnsi="Arial" w:cs="Arial"/>
+          <w:color w:val="000000"/>
+          <w:szCs w:val="21"/>
+        </w:rPr>
+        <w:t xml:space="preserve"> cómodo o era su “punto fuerte”</w:t>
+      </w:r>
+    </w:p>
+    <w:p>
+      <w:pPr>
+        <w:pStyle w:val="NormalWeb"/>
+        <w:shd w:val="clear" w:color="auto" w:fill="FFFFFF"/>
+        <w:spacing w:before="0" w:beforeAutospacing="0" w:after="225" w:afterAutospacing="0"/>
+        <w:jc w:val="both"/>
+        <w:rPr>
+          <w:rFonts w:ascii="Arial" w:hAnsi="Arial" w:cs="Arial"/>
           <w:b/>
           <w:color w:val="FF0000"/>
           <w:szCs w:val="21"/>
@@ -4158,10 +4519,52 @@
         <w:jc w:val="both"/>
         <w:rPr>
           <w:rFonts w:ascii="Arial" w:hAnsi="Arial" w:cs="Arial"/>
-          <w:color w:val="000000"/>
-          <w:szCs w:val="21"/>
-        </w:rPr>
-      </w:pPr>
+          <w:i/>
+          <w:color w:val="17365D" w:themeColor="text2" w:themeShade="BF"/>
+          <w:szCs w:val="21"/>
+        </w:rPr>
+      </w:pPr>
+      <w:r>
+        <w:rPr>
+          <w:rFonts w:ascii="Arial" w:hAnsi="Arial" w:cs="Arial"/>
+          <w:i/>
+          <w:color w:val="17365D" w:themeColor="text2" w:themeShade="BF"/>
+          <w:szCs w:val="21"/>
+        </w:rPr>
+        <w:t>En este caso usamos las metodologías Scrum y Kanban para encarar el proyecto de crear un videojuego en Python con la librería Pygame.</w:t>
+      </w:r>
+    </w:p>
+    <w:p>
+      <w:pPr>
+        <w:pStyle w:val="NormalWeb"/>
+        <w:shd w:val="clear" w:color="auto" w:fill="FFFFFF"/>
+        <w:spacing w:before="0" w:beforeAutospacing="0" w:after="225" w:afterAutospacing="0"/>
+        <w:jc w:val="both"/>
+        <w:rPr>
+          <w:rFonts w:ascii="Arial" w:hAnsi="Arial" w:cs="Arial"/>
+          <w:i/>
+          <w:color w:val="17365D" w:themeColor="text2" w:themeShade="BF"/>
+          <w:szCs w:val="21"/>
+        </w:rPr>
+      </w:pPr>
+      <w:r>
+        <w:rPr>
+          <w:rFonts w:ascii="Arial" w:hAnsi="Arial" w:cs="Arial"/>
+          <w:i/>
+          <w:color w:val="17365D" w:themeColor="text2" w:themeShade="BF"/>
+          <w:szCs w:val="21"/>
+        </w:rPr>
+        <w:t>Para esto tuvimos que investigar acerca de esta librería y como utilizarla para crear las distintas interacciones del videojuego, decidimos que todos los integrantes deberían aprender esto por su cuenta (de una fuente en común) y luego cada uno aportaría su punto de vista a la hora de desarrollar el proyecto</w:t>
+      </w:r>
+      <w:r>
+        <w:rPr>
+          <w:rFonts w:ascii="Arial" w:hAnsi="Arial" w:cs="Arial"/>
+          <w:i/>
+          <w:color w:val="17365D" w:themeColor="text2" w:themeShade="BF"/>
+          <w:szCs w:val="21"/>
+        </w:rPr>
+        <w:t xml:space="preserve"> </w:t>
+      </w:r>
       <w:r>
         <w:rPr>
           <w:rFonts w:ascii="Arial" w:hAnsi="Arial" w:cs="Arial"/>
@@ -4169,7 +4572,7 @@
           <w:color w:val="FF0000"/>
           <w:szCs w:val="21"/>
         </w:rPr>
-        <w:t>//TINCHO</w:t>
+        <w:sym w:font="Wingdings" w:char="F0E0"/>
       </w:r>
       <w:r>
         <w:rPr>
@@ -4178,32 +4581,7 @@
           <w:color w:val="FF0000"/>
           <w:szCs w:val="21"/>
         </w:rPr>
-        <w:sym w:font="Wingdings" w:char="F0E0"/>
-      </w:r>
-      <w:r>
-        <w:rPr>
-          <w:rFonts w:ascii="Arial" w:hAnsi="Arial" w:cs="Arial"/>
-          <w:b/>
-          <w:color w:val="FF0000"/>
-          <w:szCs w:val="21"/>
-        </w:rPr>
-        <w:t>MOVER A ESTADO CUESTION--&lt;</w:t>
-      </w:r>
-      <w:r>
-        <w:rPr>
-          <w:rFonts w:ascii="Arial" w:hAnsi="Arial" w:cs="Arial"/>
-          <w:color w:val="FF0000"/>
-          <w:szCs w:val="21"/>
-        </w:rPr>
-        <w:t xml:space="preserve"> </w:t>
-      </w:r>
-      <w:r>
-        <w:rPr>
-          <w:rFonts w:ascii="Arial" w:hAnsi="Arial" w:cs="Arial"/>
-          <w:color w:val="000000"/>
-          <w:szCs w:val="21"/>
-        </w:rPr>
-        <w:t xml:space="preserve">En primer lugar, nos pondremos en contexto acerca de las metodologías usadas para el desarrollo de software y como evolucionaron las mismas con el fin de optimizar gastos, hablando acerca de una de las más utilizadas previa a la aparición de las metodologías agiles, además de dar un pequeño resumen de las características de esta. </w:t>
+        <w:t xml:space="preserve"> esto me pinta más como presentación del problema</w:t>
       </w:r>
     </w:p>
     <w:p>
@@ -4218,56 +4596,6 @@
           <w:szCs w:val="21"/>
         </w:rPr>
       </w:pPr>
-      <w:r>
-        <w:rPr>
-          <w:rFonts w:ascii="Arial" w:hAnsi="Arial" w:cs="Arial"/>
-          <w:color w:val="000000"/>
-          <w:szCs w:val="21"/>
-        </w:rPr>
-        <w:t xml:space="preserve">Anteriormente se usaba </w:t>
-      </w:r>
-      <w:r>
-        <w:rPr>
-          <w:rFonts w:ascii="Arial" w:hAnsi="Arial" w:cs="Arial"/>
-          <w:color w:val="000000"/>
-          <w:szCs w:val="21"/>
-        </w:rPr>
-        <w:t>únicamente (o por lo menos muy frecuentemente) la metodolog</w:t>
-      </w:r>
-      <w:r>
-        <w:rPr>
-          <w:rFonts w:ascii="Arial" w:hAnsi="Arial" w:cs="Arial"/>
-          <w:color w:val="000000"/>
-          <w:szCs w:val="21"/>
-        </w:rPr>
-        <w:t>ía de Cascada (</w:t>
-      </w:r>
-      <w:r>
-        <w:rPr>
-          <w:rFonts w:ascii="Arial" w:hAnsi="Arial" w:cs="Arial"/>
-          <w:color w:val="000000"/>
-          <w:szCs w:val="21"/>
-        </w:rPr>
-        <w:t xml:space="preserve">o </w:t>
-      </w:r>
-      <w:proofErr w:type="spellStart"/>
-      <w:r>
-        <w:rPr>
-          <w:rFonts w:ascii="Arial" w:hAnsi="Arial" w:cs="Arial"/>
-          <w:color w:val="000000"/>
-          <w:szCs w:val="21"/>
-        </w:rPr>
-        <w:t>Waterfall</w:t>
-      </w:r>
-      <w:proofErr w:type="spellEnd"/>
-      <w:r>
-        <w:rPr>
-          <w:rFonts w:ascii="Arial" w:hAnsi="Arial" w:cs="Arial"/>
-          <w:color w:val="000000"/>
-          <w:szCs w:val="21"/>
-        </w:rPr>
-        <w:t>). Esta metodología es muy estructurada y el gran inconveniente que llevaba el uso de la misma era la imposibilidad de adaptarse a los cambios que pudiese requerir el sistema, ya que si se debía hacer un cambio brusco se debía iniciar el proyecto de 0, con todo el gasto de tiempo y económico que esto conlleva.</w:t>
-      </w:r>
     </w:p>
     <w:p>
       <w:pPr>
@@ -4281,14 +4609,6 @@
           <w:szCs w:val="21"/>
         </w:rPr>
       </w:pPr>
-      <w:r>
-        <w:rPr>
-          <w:rFonts w:ascii="Arial" w:hAnsi="Arial" w:cs="Arial"/>
-          <w:color w:val="000000"/>
-          <w:szCs w:val="21"/>
-        </w:rPr>
-        <w:t>En este marco aparecen las metodologías agiles, las cuales son muy flexibles antes estos cambios o dificultades que se presentaban a la hora del desarrollo, ya que no es necesario volver a iniciar el proyecto.</w:t>
-      </w:r>
     </w:p>
     <w:p>
       <w:pPr>
@@ -4302,30 +4622,6 @@
           <w:szCs w:val="21"/>
         </w:rPr>
       </w:pPr>
-      <w:r>
-        <w:rPr>
-          <w:rFonts w:ascii="Arial" w:hAnsi="Arial" w:cs="Arial"/>
-          <w:color w:val="000000"/>
-          <w:szCs w:val="21"/>
-        </w:rPr>
-        <w:t xml:space="preserve">Otra característica muy importante de estas metodologías </w:t>
-      </w:r>
-      <w:r>
-        <w:rPr>
-          <w:rFonts w:ascii="Arial" w:hAnsi="Arial" w:cs="Arial"/>
-          <w:color w:val="000000"/>
-          <w:szCs w:val="21"/>
-        </w:rPr>
-        <w:t xml:space="preserve">y sus marcos de trabajo </w:t>
-      </w:r>
-      <w:r>
-        <w:rPr>
-          <w:rFonts w:ascii="Arial" w:hAnsi="Arial" w:cs="Arial"/>
-          <w:color w:val="000000"/>
-          <w:szCs w:val="21"/>
-        </w:rPr>
-        <w:t xml:space="preserve">(por ejemplo en Scrum) es la autogestión de los desarrolladores del proyecto, ya que entre ellos definen los tiempos y la distribución de tareas del mismo. </w:t>
-      </w:r>
     </w:p>
     <w:p>
       <w:pPr>
@@ -4339,14 +4635,6 @@
           <w:szCs w:val="21"/>
         </w:rPr>
       </w:pPr>
-      <w:r>
-        <w:rPr>
-          <w:rFonts w:ascii="Arial" w:hAnsi="Arial" w:cs="Arial"/>
-          <w:color w:val="000000"/>
-          <w:szCs w:val="21"/>
-        </w:rPr>
-        <w:t>En este caso usamos las metodologías Scrum y Kanban para encarar el proyecto de crear un videojuego en Python con la librería Pygame.</w:t>
-      </w:r>
     </w:p>
     <w:p>
       <w:pPr>
@@ -4360,22 +4648,110 @@
           <w:szCs w:val="21"/>
         </w:rPr>
       </w:pPr>
-      <w:r>
-        <w:rPr>
-          <w:rFonts w:ascii="Arial" w:hAnsi="Arial" w:cs="Arial"/>
-          <w:color w:val="000000"/>
-          <w:szCs w:val="21"/>
-        </w:rPr>
-        <w:t xml:space="preserve">Para esto tuvimos que investigar acerca de esta librería y como utilizarla para crear las distintas interacciones del videojuego, decidimos que todos los integrantes deberían aprender esto por su cuenta (de una fuente en común) y luego cada uno aportaría su punto de vista a la </w:t>
-      </w:r>
-      <w:r>
-        <w:rPr>
-          <w:rFonts w:ascii="Arial" w:hAnsi="Arial" w:cs="Arial"/>
-          <w:color w:val="000000"/>
-          <w:szCs w:val="21"/>
-        </w:rPr>
-        <w:t>hora de desarrollar el proyecto</w:t>
-      </w:r>
+    </w:p>
+    <w:p>
+      <w:pPr>
+        <w:pStyle w:val="NormalWeb"/>
+        <w:shd w:val="clear" w:color="auto" w:fill="FFFFFF"/>
+        <w:spacing w:before="0" w:beforeAutospacing="0" w:after="225" w:afterAutospacing="0"/>
+        <w:jc w:val="both"/>
+        <w:rPr>
+          <w:rFonts w:ascii="Arial" w:hAnsi="Arial" w:cs="Arial"/>
+          <w:color w:val="000000"/>
+          <w:szCs w:val="21"/>
+        </w:rPr>
+      </w:pPr>
+    </w:p>
+    <w:p>
+      <w:pPr>
+        <w:pStyle w:val="NormalWeb"/>
+        <w:shd w:val="clear" w:color="auto" w:fill="FFFFFF"/>
+        <w:spacing w:before="0" w:beforeAutospacing="0" w:after="225" w:afterAutospacing="0"/>
+        <w:jc w:val="both"/>
+        <w:rPr>
+          <w:rFonts w:ascii="Arial" w:hAnsi="Arial" w:cs="Arial"/>
+          <w:color w:val="000000"/>
+          <w:szCs w:val="21"/>
+        </w:rPr>
+      </w:pPr>
+    </w:p>
+    <w:p>
+      <w:pPr>
+        <w:pStyle w:val="NormalWeb"/>
+        <w:shd w:val="clear" w:color="auto" w:fill="FFFFFF"/>
+        <w:spacing w:before="0" w:beforeAutospacing="0" w:after="225" w:afterAutospacing="0"/>
+        <w:jc w:val="both"/>
+        <w:rPr>
+          <w:rFonts w:ascii="Arial" w:hAnsi="Arial" w:cs="Arial"/>
+          <w:color w:val="000000"/>
+          <w:szCs w:val="21"/>
+        </w:rPr>
+      </w:pPr>
+    </w:p>
+    <w:p>
+      <w:pPr>
+        <w:pStyle w:val="NormalWeb"/>
+        <w:shd w:val="clear" w:color="auto" w:fill="FFFFFF"/>
+        <w:spacing w:before="0" w:beforeAutospacing="0" w:after="225" w:afterAutospacing="0"/>
+        <w:jc w:val="both"/>
+        <w:rPr>
+          <w:rFonts w:ascii="Arial" w:hAnsi="Arial" w:cs="Arial"/>
+          <w:color w:val="000000"/>
+          <w:szCs w:val="21"/>
+        </w:rPr>
+      </w:pPr>
+    </w:p>
+    <w:p>
+      <w:pPr>
+        <w:pStyle w:val="NormalWeb"/>
+        <w:shd w:val="clear" w:color="auto" w:fill="FFFFFF"/>
+        <w:spacing w:before="0" w:beforeAutospacing="0" w:after="225" w:afterAutospacing="0"/>
+        <w:jc w:val="both"/>
+        <w:rPr>
+          <w:rFonts w:ascii="Arial" w:hAnsi="Arial" w:cs="Arial"/>
+          <w:color w:val="000000"/>
+          <w:szCs w:val="21"/>
+        </w:rPr>
+      </w:pPr>
+    </w:p>
+    <w:p>
+      <w:pPr>
+        <w:pStyle w:val="NormalWeb"/>
+        <w:shd w:val="clear" w:color="auto" w:fill="FFFFFF"/>
+        <w:spacing w:before="0" w:beforeAutospacing="0" w:after="225" w:afterAutospacing="0"/>
+        <w:jc w:val="both"/>
+        <w:rPr>
+          <w:rFonts w:ascii="Arial" w:hAnsi="Arial" w:cs="Arial"/>
+          <w:color w:val="000000"/>
+          <w:szCs w:val="21"/>
+        </w:rPr>
+      </w:pPr>
+    </w:p>
+    <w:p>
+      <w:pPr>
+        <w:pStyle w:val="NormalWeb"/>
+        <w:shd w:val="clear" w:color="auto" w:fill="FFFFFF"/>
+        <w:spacing w:before="0" w:beforeAutospacing="0" w:after="225" w:afterAutospacing="0"/>
+        <w:jc w:val="both"/>
+        <w:rPr>
+          <w:rFonts w:ascii="Arial" w:hAnsi="Arial" w:cs="Arial"/>
+          <w:color w:val="000000"/>
+          <w:szCs w:val="21"/>
+        </w:rPr>
+      </w:pPr>
+    </w:p>
+    <w:p>
+      <w:pPr>
+        <w:pStyle w:val="NormalWeb"/>
+        <w:shd w:val="clear" w:color="auto" w:fill="FFFFFF"/>
+        <w:spacing w:before="0" w:beforeAutospacing="0" w:after="225" w:afterAutospacing="0"/>
+        <w:jc w:val="both"/>
+        <w:rPr>
+          <w:rFonts w:ascii="Arial" w:hAnsi="Arial" w:cs="Arial"/>
+          <w:color w:val="000000"/>
+          <w:szCs w:val="21"/>
+        </w:rPr>
+      </w:pPr>
     </w:p>
     <w:p>
       <w:pPr>
@@ -4391,7 +4767,13 @@
           <w:szCs w:val="28"/>
         </w:rPr>
       </w:pPr>
-      <w:r>
+    </w:p>
+    <w:p>
+      <w:pPr>
+        <w:pStyle w:val="NormalWeb"/>
+        <w:shd w:val="clear" w:color="auto" w:fill="FFFFFF"/>
+        <w:spacing w:before="0" w:beforeAutospacing="0" w:after="225" w:afterAutospacing="0"/>
+        <w:jc w:val="right"/>
         <w:rPr>
           <w:rFonts w:ascii="Arial" w:hAnsi="Arial" w:cs="Arial"/>
           <w:b/>
@@ -4399,342 +4781,8 @@
           <w:sz w:val="28"/>
           <w:szCs w:val="28"/>
         </w:rPr>
-        <w:t>ESTADO DE LA CUESTION</w:t>
-      </w:r>
-    </w:p>
-    <w:p>
-      <w:pPr>
-        <w:pStyle w:val="NormalWeb"/>
-        <w:shd w:val="clear" w:color="auto" w:fill="FFFFFF"/>
-        <w:spacing w:before="0" w:beforeAutospacing="0" w:after="225" w:afterAutospacing="0"/>
-        <w:jc w:val="center"/>
-        <w:rPr>
-          <w:rFonts w:ascii="Arial" w:hAnsi="Arial" w:cs="Arial"/>
-          <w:color w:val="000000"/>
-          <w:szCs w:val="21"/>
-        </w:rPr>
-      </w:pPr>
-    </w:p>
-    <w:p>
-      <w:pPr>
-        <w:pStyle w:val="NormalWeb"/>
-        <w:shd w:val="clear" w:color="auto" w:fill="FFFFFF"/>
-        <w:spacing w:before="0" w:beforeAutospacing="0" w:after="225" w:afterAutospacing="0"/>
-        <w:jc w:val="both"/>
-        <w:rPr>
-          <w:rFonts w:ascii="Arial" w:hAnsi="Arial" w:cs="Arial"/>
-          <w:color w:val="000000"/>
-          <w:szCs w:val="21"/>
-        </w:rPr>
-      </w:pPr>
-      <w:r>
-        <w:rPr>
-          <w:rFonts w:ascii="Arial" w:hAnsi="Arial" w:cs="Arial"/>
-          <w:color w:val="000000"/>
-          <w:szCs w:val="21"/>
-        </w:rPr>
-        <w:t>Lo primero que debíamos hacer era aprender más acerca de Python y Pygame, lenguaje el cual hasta el momento no había utilizado ninguno de los integrantes pero al estar familiarizados con la programación en sí, no tuvimos mayores dificultades al aprenderlo ya que es un lenguaje muy intuitivo y de alto nivel.</w:t>
-      </w:r>
-    </w:p>
-    <w:p>
-      <w:pPr>
-        <w:pStyle w:val="NormalWeb"/>
-        <w:shd w:val="clear" w:color="auto" w:fill="FFFFFF"/>
-        <w:spacing w:before="0" w:beforeAutospacing="0" w:after="225" w:afterAutospacing="0"/>
-        <w:jc w:val="both"/>
-        <w:rPr>
-          <w:rFonts w:ascii="Arial" w:hAnsi="Arial" w:cs="Arial"/>
-          <w:color w:val="000000"/>
-          <w:szCs w:val="21"/>
-        </w:rPr>
-      </w:pPr>
-      <w:r>
-        <w:rPr>
-          <w:rFonts w:ascii="Arial" w:hAnsi="Arial" w:cs="Arial"/>
-          <w:color w:val="000000"/>
-          <w:szCs w:val="21"/>
-        </w:rPr>
-        <w:t xml:space="preserve">Al momento de comenzar con el desarrollo lo primero era realizar la distribución de las </w:t>
-      </w:r>
-      <w:r>
-        <w:rPr>
-          <w:rFonts w:ascii="Arial" w:hAnsi="Arial" w:cs="Arial"/>
-          <w:color w:val="000000"/>
-          <w:szCs w:val="21"/>
-        </w:rPr>
-        <w:t>tareas,</w:t>
-      </w:r>
-      <w:r>
-        <w:rPr>
-          <w:rFonts w:ascii="Arial" w:hAnsi="Arial" w:cs="Arial"/>
-          <w:color w:val="000000"/>
-          <w:szCs w:val="21"/>
-        </w:rPr>
-        <w:t xml:space="preserve"> para esto también tuvimos que familiarizarnos con Kanban, el cual tampoco tuvo mucha complejidad en ser utilizado.</w:t>
-      </w:r>
-    </w:p>
-    <w:p>
-      <w:pPr>
-        <w:pStyle w:val="NormalWeb"/>
-        <w:shd w:val="clear" w:color="auto" w:fill="FFFFFF"/>
-        <w:spacing w:before="0" w:beforeAutospacing="0" w:after="225" w:afterAutospacing="0"/>
-        <w:jc w:val="both"/>
-        <w:rPr>
-          <w:rFonts w:ascii="Arial" w:hAnsi="Arial" w:cs="Arial"/>
-          <w:color w:val="000000"/>
-          <w:szCs w:val="21"/>
-        </w:rPr>
-      </w:pPr>
-      <w:r>
-        <w:rPr>
-          <w:rFonts w:ascii="Arial" w:hAnsi="Arial" w:cs="Arial"/>
-          <w:color w:val="000000"/>
-          <w:szCs w:val="21"/>
-        </w:rPr>
-        <w:t xml:space="preserve">Decidimos que todos deberíamos aportar algo en </w:t>
-      </w:r>
-      <w:r>
-        <w:rPr>
-          <w:rFonts w:ascii="Arial" w:hAnsi="Arial" w:cs="Arial"/>
-          <w:color w:val="000000"/>
-          <w:szCs w:val="21"/>
-        </w:rPr>
-        <w:t>cada tramo del proyecto, tanto de documentación como de programación. Siempre intentando desarrollar bajo el marco de trabajo solicitado.</w:t>
-      </w:r>
-    </w:p>
-    <w:p>
-      <w:pPr>
-        <w:pStyle w:val="NormalWeb"/>
-        <w:shd w:val="clear" w:color="auto" w:fill="FFFFFF"/>
-        <w:spacing w:before="0" w:beforeAutospacing="0" w:after="225" w:afterAutospacing="0"/>
-        <w:jc w:val="both"/>
-        <w:rPr>
-          <w:rFonts w:ascii="Arial" w:hAnsi="Arial" w:cs="Arial"/>
-          <w:color w:val="000000"/>
-          <w:szCs w:val="21"/>
-        </w:rPr>
-      </w:pPr>
-      <w:r>
-        <w:rPr>
-          <w:rFonts w:ascii="Arial" w:hAnsi="Arial" w:cs="Arial"/>
-          <w:color w:val="000000"/>
-          <w:szCs w:val="21"/>
-        </w:rPr>
-        <w:lastRenderedPageBreak/>
-        <w:t xml:space="preserve">Consideramos que para el desarrollo de videojuegos, lo más eficiente es utilizar metodologías agiles ya que siempre se presentan cambios o se quiere agregar algo al programa y de este modo no se complica agregar estas modificaciones mientras se está programando el juego. Además, el hecho de poder </w:t>
-      </w:r>
-      <w:proofErr w:type="spellStart"/>
-      <w:r>
-        <w:rPr>
-          <w:rFonts w:ascii="Arial" w:hAnsi="Arial" w:cs="Arial"/>
-          <w:color w:val="000000"/>
-          <w:szCs w:val="21"/>
-        </w:rPr>
-        <w:t>autogestionar</w:t>
-      </w:r>
-      <w:proofErr w:type="spellEnd"/>
-      <w:r>
-        <w:rPr>
-          <w:rFonts w:ascii="Arial" w:hAnsi="Arial" w:cs="Arial"/>
-          <w:color w:val="000000"/>
-          <w:szCs w:val="21"/>
-        </w:rPr>
-        <w:t xml:space="preserve"> las tareas fue muy útil ya que cada uno tomo la tarea con la cual se sentía </w:t>
-      </w:r>
-      <w:proofErr w:type="spellStart"/>
-      <w:r>
-        <w:rPr>
-          <w:rFonts w:ascii="Arial" w:hAnsi="Arial" w:cs="Arial"/>
-          <w:color w:val="000000"/>
-          <w:szCs w:val="21"/>
-        </w:rPr>
-        <w:t>mas</w:t>
-      </w:r>
-      <w:proofErr w:type="spellEnd"/>
-      <w:r>
-        <w:rPr>
-          <w:rFonts w:ascii="Arial" w:hAnsi="Arial" w:cs="Arial"/>
-          <w:color w:val="000000"/>
-          <w:szCs w:val="21"/>
-        </w:rPr>
-        <w:t xml:space="preserve"> cómodo o era su “punto fuerte”</w:t>
-      </w:r>
-    </w:p>
-    <w:p>
-      <w:pPr>
-        <w:pStyle w:val="NormalWeb"/>
-        <w:shd w:val="clear" w:color="auto" w:fill="FFFFFF"/>
-        <w:spacing w:before="0" w:beforeAutospacing="0" w:after="225" w:afterAutospacing="0"/>
-        <w:jc w:val="both"/>
-        <w:rPr>
-          <w:rFonts w:ascii="Arial" w:hAnsi="Arial" w:cs="Arial"/>
-          <w:color w:val="000000"/>
-          <w:szCs w:val="21"/>
-        </w:rPr>
-      </w:pPr>
-    </w:p>
-    <w:p>
-      <w:pPr>
-        <w:pStyle w:val="NormalWeb"/>
-        <w:shd w:val="clear" w:color="auto" w:fill="FFFFFF"/>
-        <w:spacing w:before="0" w:beforeAutospacing="0" w:after="225" w:afterAutospacing="0"/>
-        <w:jc w:val="both"/>
-        <w:rPr>
-          <w:rFonts w:ascii="Arial" w:hAnsi="Arial" w:cs="Arial"/>
-          <w:color w:val="000000"/>
-          <w:szCs w:val="21"/>
-        </w:rPr>
-      </w:pPr>
-    </w:p>
-    <w:p>
-      <w:pPr>
-        <w:pStyle w:val="NormalWeb"/>
-        <w:shd w:val="clear" w:color="auto" w:fill="FFFFFF"/>
-        <w:spacing w:before="0" w:beforeAutospacing="0" w:after="225" w:afterAutospacing="0"/>
-        <w:jc w:val="both"/>
-        <w:rPr>
-          <w:rFonts w:ascii="Arial" w:hAnsi="Arial" w:cs="Arial"/>
-          <w:color w:val="000000"/>
-          <w:szCs w:val="21"/>
-        </w:rPr>
-      </w:pPr>
-    </w:p>
-    <w:p>
-      <w:pPr>
-        <w:pStyle w:val="NormalWeb"/>
-        <w:shd w:val="clear" w:color="auto" w:fill="FFFFFF"/>
-        <w:spacing w:before="0" w:beforeAutospacing="0" w:after="225" w:afterAutospacing="0"/>
-        <w:jc w:val="both"/>
-        <w:rPr>
-          <w:rFonts w:ascii="Arial" w:hAnsi="Arial" w:cs="Arial"/>
-          <w:color w:val="000000"/>
-          <w:szCs w:val="21"/>
-        </w:rPr>
-      </w:pPr>
-    </w:p>
-    <w:p>
-      <w:pPr>
-        <w:pStyle w:val="NormalWeb"/>
-        <w:shd w:val="clear" w:color="auto" w:fill="FFFFFF"/>
-        <w:spacing w:before="0" w:beforeAutospacing="0" w:after="225" w:afterAutospacing="0"/>
-        <w:jc w:val="both"/>
-        <w:rPr>
-          <w:rFonts w:ascii="Arial" w:hAnsi="Arial" w:cs="Arial"/>
-          <w:color w:val="000000"/>
-          <w:szCs w:val="21"/>
-        </w:rPr>
-      </w:pPr>
-    </w:p>
-    <w:p>
-      <w:pPr>
-        <w:pStyle w:val="NormalWeb"/>
-        <w:shd w:val="clear" w:color="auto" w:fill="FFFFFF"/>
-        <w:spacing w:before="0" w:beforeAutospacing="0" w:after="225" w:afterAutospacing="0"/>
-        <w:jc w:val="both"/>
-        <w:rPr>
-          <w:rFonts w:ascii="Arial" w:hAnsi="Arial" w:cs="Arial"/>
-          <w:color w:val="000000"/>
-          <w:szCs w:val="21"/>
-        </w:rPr>
-      </w:pPr>
-    </w:p>
-    <w:p>
-      <w:pPr>
-        <w:pStyle w:val="NormalWeb"/>
-        <w:shd w:val="clear" w:color="auto" w:fill="FFFFFF"/>
-        <w:spacing w:before="0" w:beforeAutospacing="0" w:after="225" w:afterAutospacing="0"/>
-        <w:jc w:val="both"/>
-        <w:rPr>
-          <w:rFonts w:ascii="Arial" w:hAnsi="Arial" w:cs="Arial"/>
-          <w:color w:val="000000"/>
-          <w:szCs w:val="21"/>
-        </w:rPr>
-      </w:pPr>
-    </w:p>
-    <w:p>
-      <w:pPr>
-        <w:pStyle w:val="NormalWeb"/>
-        <w:shd w:val="clear" w:color="auto" w:fill="FFFFFF"/>
-        <w:spacing w:before="0" w:beforeAutospacing="0" w:after="225" w:afterAutospacing="0"/>
-        <w:jc w:val="both"/>
-        <w:rPr>
-          <w:rFonts w:ascii="Arial" w:hAnsi="Arial" w:cs="Arial"/>
-          <w:color w:val="000000"/>
-          <w:szCs w:val="21"/>
-        </w:rPr>
-      </w:pPr>
-    </w:p>
-    <w:p>
-      <w:pPr>
-        <w:pStyle w:val="NormalWeb"/>
-        <w:shd w:val="clear" w:color="auto" w:fill="FFFFFF"/>
-        <w:spacing w:before="0" w:beforeAutospacing="0" w:after="225" w:afterAutospacing="0"/>
-        <w:jc w:val="both"/>
-        <w:rPr>
-          <w:rFonts w:ascii="Arial" w:hAnsi="Arial" w:cs="Arial"/>
-          <w:color w:val="000000"/>
-          <w:szCs w:val="21"/>
-        </w:rPr>
-      </w:pPr>
-    </w:p>
-    <w:p>
-      <w:pPr>
-        <w:pStyle w:val="NormalWeb"/>
-        <w:shd w:val="clear" w:color="auto" w:fill="FFFFFF"/>
-        <w:spacing w:before="0" w:beforeAutospacing="0" w:after="225" w:afterAutospacing="0"/>
-        <w:jc w:val="both"/>
-        <w:rPr>
-          <w:rFonts w:ascii="Arial" w:hAnsi="Arial" w:cs="Arial"/>
-          <w:color w:val="000000"/>
-          <w:szCs w:val="21"/>
-        </w:rPr>
-      </w:pPr>
-    </w:p>
-    <w:p>
-      <w:pPr>
-        <w:pStyle w:val="NormalWeb"/>
-        <w:shd w:val="clear" w:color="auto" w:fill="FFFFFF"/>
-        <w:spacing w:before="0" w:beforeAutospacing="0" w:after="225" w:afterAutospacing="0"/>
-        <w:jc w:val="both"/>
-        <w:rPr>
-          <w:rFonts w:ascii="Arial" w:hAnsi="Arial" w:cs="Arial"/>
-          <w:color w:val="000000"/>
-          <w:szCs w:val="21"/>
-        </w:rPr>
-      </w:pPr>
-    </w:p>
-    <w:p>
-      <w:pPr>
-        <w:pStyle w:val="NormalWeb"/>
-        <w:shd w:val="clear" w:color="auto" w:fill="FFFFFF"/>
-        <w:spacing w:before="0" w:beforeAutospacing="0" w:after="225" w:afterAutospacing="0"/>
-        <w:jc w:val="both"/>
-        <w:rPr>
-          <w:rFonts w:ascii="Arial" w:hAnsi="Arial" w:cs="Arial"/>
-          <w:color w:val="000000"/>
-          <w:szCs w:val="21"/>
-        </w:rPr>
-      </w:pPr>
-    </w:p>
-    <w:p>
-      <w:pPr>
-        <w:pStyle w:val="NormalWeb"/>
-        <w:shd w:val="clear" w:color="auto" w:fill="FFFFFF"/>
-        <w:spacing w:before="0" w:beforeAutospacing="0" w:after="225" w:afterAutospacing="0"/>
-        <w:jc w:val="both"/>
-        <w:rPr>
-          <w:rFonts w:ascii="Arial" w:hAnsi="Arial" w:cs="Arial"/>
-          <w:color w:val="000000"/>
-          <w:szCs w:val="21"/>
-        </w:rPr>
-      </w:pPr>
-    </w:p>
-    <w:p>
-      <w:pPr>
-        <w:pStyle w:val="NormalWeb"/>
-        <w:shd w:val="clear" w:color="auto" w:fill="FFFFFF"/>
-        <w:spacing w:before="0" w:beforeAutospacing="0" w:after="225" w:afterAutospacing="0"/>
-        <w:jc w:val="right"/>
+      </w:pPr>
+      <w:r>
         <w:rPr>
           <w:rFonts w:ascii="Arial" w:hAnsi="Arial" w:cs="Arial"/>
           <w:b/>
@@ -4742,7 +4790,8 @@
           <w:sz w:val="28"/>
           <w:szCs w:val="28"/>
         </w:rPr>
-      </w:pPr>
+        <w:t>PROBLEMA PRESENTADO</w:t>
+      </w:r>
     </w:p>
     <w:p>
       <w:pPr>
@@ -4758,31 +4807,6 @@
           <w:szCs w:val="28"/>
         </w:rPr>
       </w:pPr>
-      <w:r>
-        <w:rPr>
-          <w:rFonts w:ascii="Arial" w:hAnsi="Arial" w:cs="Arial"/>
-          <w:b/>
-          <w:color w:val="000000"/>
-          <w:sz w:val="28"/>
-          <w:szCs w:val="28"/>
-        </w:rPr>
-        <w:t>PROBLEMA PRESENTADO</w:t>
-      </w:r>
-    </w:p>
-    <w:p>
-      <w:pPr>
-        <w:pStyle w:val="NormalWeb"/>
-        <w:shd w:val="clear" w:color="auto" w:fill="FFFFFF"/>
-        <w:spacing w:before="0" w:beforeAutospacing="0" w:after="225" w:afterAutospacing="0"/>
-        <w:jc w:val="right"/>
-        <w:rPr>
-          <w:rFonts w:ascii="Arial" w:hAnsi="Arial" w:cs="Arial"/>
-          <w:b/>
-          <w:color w:val="000000"/>
-          <w:sz w:val="28"/>
-          <w:szCs w:val="28"/>
-        </w:rPr>
-      </w:pPr>
     </w:p>
     <w:p>
       <w:pPr>
@@ -4911,7 +4935,33 @@
           <w:rFonts w:ascii="Arial" w:hAnsi="Arial" w:cs="Arial"/>
           <w:color w:val="000000"/>
         </w:rPr>
-        <w:t xml:space="preserve">, </w:t>
+        <w:t xml:space="preserve"> (</w:t>
+      </w:r>
+      <w:r>
+        <w:rPr>
+          <w:rFonts w:ascii="Arial" w:hAnsi="Arial" w:cs="Arial"/>
+          <w:i/>
+          <w:color w:val="943634" w:themeColor="accent2" w:themeShade="BF"/>
+        </w:rPr>
+        <w:t xml:space="preserve">fin de la </w:t>
+      </w:r>
+      <w:proofErr w:type="spellStart"/>
+      <w:r>
+        <w:rPr>
+          <w:rFonts w:ascii="Arial" w:hAnsi="Arial" w:cs="Arial"/>
+          <w:i/>
+          <w:color w:val="943634" w:themeColor="accent2" w:themeShade="BF"/>
+        </w:rPr>
+        <w:t>inspiracion</w:t>
+      </w:r>
+      <w:proofErr w:type="spellEnd"/>
+      <w:r>
+        <w:rPr>
+          <w:rFonts w:ascii="Arial" w:hAnsi="Arial" w:cs="Arial"/>
+          <w:i/>
+          <w:color w:val="943634" w:themeColor="accent2" w:themeShade="BF"/>
+        </w:rPr>
+        <w:t>)</w:t>
       </w:r>
     </w:p>
     <w:p>
@@ -5110,7 +5160,7 @@
             <w:noProof/>
             <w:lang w:val="es-ES"/>
           </w:rPr>
-          <w:t>3</w:t>
+          <w:t>1</w:t>
         </w:r>
         <w:r>
           <w:fldChar w:fldCharType="end"/>
@@ -6002,7 +6052,7 @@
 </file>
 
 <file path=customXml/itemProps1.xml><?xml version="1.0" encoding="utf-8"?>
-<ds:datastoreItem xmlns:ds="http://schemas.openxmlformats.org/officeDocument/2006/customXml" ds:itemID="{524EC092-9332-4987-B725-F38632C1D470}">
+<ds:datastoreItem xmlns:ds="http://schemas.openxmlformats.org/officeDocument/2006/customXml" ds:itemID="{3ABB07FE-C9C8-4249-8B1C-0D13448ECCF9}">
   <ds:schemaRefs>
     <ds:schemaRef ds:uri="http://schemas.openxmlformats.org/officeDocument/2006/bibliography"/>
   </ds:schemaRefs>

</xml_diff>